<commit_message>
Small changes to use cases
</commit_message>
<xml_diff>
--- a/research/use cases/Use Cases.docx
+++ b/research/use cases/Use Cases.docx
@@ -1,6 +1,6 @@
 
 <file path=word/document.xml><?xml version="1.0" encoding="utf-8"?>
-<w:document xmlns:wpc="http://schemas.microsoft.com/office/word/2010/wordprocessingCanvas" xmlns:mc="http://schemas.openxmlformats.org/markup-compatibility/2006" xmlns:o="urn:schemas-microsoft-com:office:office" xmlns:r="http://schemas.openxmlformats.org/officeDocument/2006/relationships" xmlns:m="http://schemas.openxmlformats.org/officeDocument/2006/math" xmlns:v="urn:schemas-microsoft-com:vml" xmlns:wp14="http://schemas.microsoft.com/office/word/2010/wordprocessingDrawing" xmlns:wp="http://schemas.openxmlformats.org/drawingml/2006/wordprocessingDrawing" xmlns:w10="urn:schemas-microsoft-com:office:word" xmlns:w="http://schemas.openxmlformats.org/wordprocessingml/2006/main" xmlns:w14="http://schemas.microsoft.com/office/word/2010/wordml" xmlns:wpg="http://schemas.microsoft.com/office/word/2010/wordprocessingGroup" xmlns:wpi="http://schemas.microsoft.com/office/word/2010/wordprocessingInk" xmlns:wne="http://schemas.microsoft.com/office/word/2006/wordml" xmlns:wps="http://schemas.microsoft.com/office/word/2010/wordprocessingShape" mc:Ignorable="w14 wp14">
+<w:document xmlns:wpc="http://schemas.microsoft.com/office/word/2010/wordprocessingCanvas" xmlns:cx="http://schemas.microsoft.com/office/drawing/2014/chartex" xmlns:cx1="http://schemas.microsoft.com/office/drawing/2015/9/8/chartex" xmlns:cx2="http://schemas.microsoft.com/office/drawing/2015/10/21/chartex" xmlns:cx3="http://schemas.microsoft.com/office/drawing/2016/5/9/chartex" xmlns:cx4="http://schemas.microsoft.com/office/drawing/2016/5/10/chartex" xmlns:cx5="http://schemas.microsoft.com/office/drawing/2016/5/11/chartex" xmlns:cx6="http://schemas.microsoft.com/office/drawing/2016/5/12/chartex" xmlns:cx7="http://schemas.microsoft.com/office/drawing/2016/5/13/chartex" xmlns:cx8="http://schemas.microsoft.com/office/drawing/2016/5/14/chartex" xmlns:mc="http://schemas.openxmlformats.org/markup-compatibility/2006" xmlns:aink="http://schemas.microsoft.com/office/drawing/2016/ink" xmlns:am3d="http://schemas.microsoft.com/office/drawing/2017/model3d" xmlns:o="urn:schemas-microsoft-com:office:office" xmlns:r="http://schemas.openxmlformats.org/officeDocument/2006/relationships" xmlns:m="http://schemas.openxmlformats.org/officeDocument/2006/math" xmlns:v="urn:schemas-microsoft-com:vml" xmlns:wp14="http://schemas.microsoft.com/office/word/2010/wordprocessingDrawing" xmlns:wp="http://schemas.openxmlformats.org/drawingml/2006/wordprocessingDrawing" xmlns:w10="urn:schemas-microsoft-com:office:word" xmlns:w="http://schemas.openxmlformats.org/wordprocessingml/2006/main" xmlns:w14="http://schemas.microsoft.com/office/word/2010/wordml" xmlns:w15="http://schemas.microsoft.com/office/word/2012/wordml" xmlns:w16cid="http://schemas.microsoft.com/office/word/2016/wordml/cid" xmlns:w16se="http://schemas.microsoft.com/office/word/2015/wordml/symex" xmlns:wpg="http://schemas.microsoft.com/office/word/2010/wordprocessingGroup" xmlns:wpi="http://schemas.microsoft.com/office/word/2010/wordprocessingInk" xmlns:wne="http://schemas.microsoft.com/office/word/2006/wordml" xmlns:wps="http://schemas.microsoft.com/office/word/2010/wordprocessingShape" mc:Ignorable="w14 w15 w16se w16cid wp14">
   <w:body>
     <w:p>
       <w:pPr>
@@ -954,127 +954,652 @@
           <w:rFonts w:ascii="Times New Roman" w:hAnsi="Times New Roman" w:cs="Times New Roman"/>
           <w:color w:val="000000"/>
           <w:u w:val="single" w:color="000000"/>
-          <w:lang w:val="nl-NL" w:bidi="ar-SA"/>
-        </w:rPr>
-      </w:pPr>
-      <w:r>
+          <w:lang w:bidi="ar-SA"/>
+        </w:rPr>
+      </w:pPr>
+      <w:r>
+        <w:rPr>
+          <w:rFonts w:ascii="Times New Roman" w:hAnsi="Times New Roman" w:cs="Times New Roman"/>
+          <w:color w:val="000000"/>
+          <w:u w:val="single" w:color="000000"/>
+          <w:lang w:bidi="ar-SA"/>
+        </w:rPr>
+        <w:t>Steps:</w:t>
+      </w:r>
+    </w:p>
+    <w:p>
+      <w:pPr>
+        <w:tabs>
+          <w:tab w:val="left" w:pos="986"/>
+        </w:tabs>
+        <w:autoSpaceDE w:val="0"/>
+        <w:autoSpaceDN w:val="0"/>
+        <w:adjustRightInd w:val="0"/>
+        <w:rPr>
+          <w:rFonts w:ascii="MS Mincho" w:eastAsia="MS Mincho" w:hAnsi="MS Mincho" w:cs="MS Mincho"/>
+          <w:color w:val="000000"/>
+          <w:u w:color="000000"/>
+          <w:lang w:bidi="ar-SA"/>
+        </w:rPr>
+      </w:pPr>
+      <w:r>
+        <w:rPr>
+          <w:rFonts w:ascii="Times New Roman" w:hAnsi="Times New Roman" w:cs="Times New Roman"/>
+          <w:color w:val="000000"/>
+          <w:u w:color="000000"/>
+          <w:lang w:bidi="ar-SA"/>
+        </w:rPr>
+        <w:t>1. From home page, user clicks on the information tab</w:t>
+      </w:r>
+    </w:p>
+    <w:p>
+      <w:pPr>
+        <w:tabs>
+          <w:tab w:val="left" w:pos="986"/>
+        </w:tabs>
+        <w:autoSpaceDE w:val="0"/>
+        <w:autoSpaceDN w:val="0"/>
+        <w:adjustRightInd w:val="0"/>
+        <w:rPr>
+          <w:rFonts w:ascii="Times New Roman" w:hAnsi="Times New Roman" w:cs="Times New Roman"/>
+          <w:color w:val="000000"/>
+          <w:u w:color="000000"/>
+          <w:lang w:bidi="ar-SA"/>
+        </w:rPr>
+      </w:pPr>
+      <w:r>
+        <w:rPr>
+          <w:rFonts w:ascii="Times New Roman" w:hAnsi="Times New Roman" w:cs="Times New Roman"/>
+          <w:color w:val="000000"/>
+          <w:u w:color="000000"/>
+          <w:lang w:bidi="ar-SA"/>
+        </w:rPr>
+        <w:t>2. User clicks on the community tab</w:t>
+      </w:r>
+    </w:p>
+    <w:p>
+      <w:pPr>
+        <w:tabs>
+          <w:tab w:val="left" w:pos="986"/>
+        </w:tabs>
+        <w:autoSpaceDE w:val="0"/>
+        <w:autoSpaceDN w:val="0"/>
+        <w:adjustRightInd w:val="0"/>
+        <w:rPr>
+          <w:rFonts w:ascii="Times New Roman" w:hAnsi="Times New Roman" w:cs="Times New Roman"/>
+          <w:color w:val="000000"/>
+          <w:u w:color="000000"/>
+          <w:lang w:bidi="ar-SA"/>
+        </w:rPr>
+      </w:pPr>
+      <w:r>
+        <w:rPr>
+          <w:rFonts w:ascii="Times New Roman" w:hAnsi="Times New Roman" w:cs="Times New Roman"/>
+          <w:color w:val="000000"/>
+          <w:u w:color="000000"/>
+          <w:lang w:bidi="ar-SA"/>
+        </w:rPr>
+        <w:t>3. User clicks on the contact tab</w:t>
+      </w:r>
+    </w:p>
+    <w:p>
+      <w:pPr>
+        <w:tabs>
+          <w:tab w:val="left" w:pos="986"/>
+        </w:tabs>
+        <w:autoSpaceDE w:val="0"/>
+        <w:autoSpaceDN w:val="0"/>
+        <w:adjustRightInd w:val="0"/>
+        <w:rPr>
+          <w:rFonts w:ascii="Times New Roman" w:hAnsi="Times New Roman" w:cs="Times New Roman"/>
+          <w:b/>
+          <w:bCs/>
+          <w:color w:val="000000"/>
+          <w:u w:color="000000"/>
+          <w:lang w:bidi="ar-SA"/>
+        </w:rPr>
+      </w:pPr>
+    </w:p>
+    <w:p>
+      <w:pPr>
+        <w:tabs>
+          <w:tab w:val="left" w:pos="986"/>
+        </w:tabs>
+        <w:autoSpaceDE w:val="0"/>
+        <w:autoSpaceDN w:val="0"/>
+        <w:adjustRightInd w:val="0"/>
+        <w:rPr>
+          <w:rFonts w:ascii="Times New Roman" w:hAnsi="Times New Roman" w:cs="Times New Roman"/>
+          <w:color w:val="000000"/>
+          <w:u w:val="single" w:color="000000"/>
+          <w:lang w:bidi="ar-SA"/>
+        </w:rPr>
+      </w:pPr>
+      <w:r>
+        <w:rPr>
+          <w:rFonts w:ascii="Times New Roman" w:hAnsi="Times New Roman" w:cs="Times New Roman"/>
+          <w:color w:val="000000"/>
+          <w:u w:val="single" w:color="000000"/>
+          <w:lang w:bidi="ar-SA"/>
+        </w:rPr>
+        <w:t>Exceptions:</w:t>
+      </w:r>
+    </w:p>
+    <w:p>
+      <w:pPr>
+        <w:tabs>
+          <w:tab w:val="left" w:pos="986"/>
+        </w:tabs>
+        <w:autoSpaceDE w:val="0"/>
+        <w:autoSpaceDN w:val="0"/>
+        <w:adjustRightInd w:val="0"/>
+        <w:rPr>
+          <w:rFonts w:ascii="Times New Roman" w:hAnsi="Times New Roman" w:cs="Times New Roman"/>
+          <w:bCs/>
+          <w:color w:val="000000"/>
+          <w:u w:color="000000"/>
+          <w:lang w:bidi="ar-SA"/>
+        </w:rPr>
+      </w:pPr>
+      <w:r>
+        <w:rPr>
+          <w:rFonts w:ascii="Times New Roman" w:hAnsi="Times New Roman" w:cs="Times New Roman"/>
+          <w:bCs/>
+          <w:color w:val="000000"/>
+          <w:u w:color="000000"/>
+          <w:lang w:bidi="ar-SA"/>
+        </w:rPr>
+        <w:t>1a. User eventually clicks the tabs within a different order</w:t>
+      </w:r>
+    </w:p>
+    <w:p>
+      <w:pPr>
+        <w:tabs>
+          <w:tab w:val="left" w:pos="986"/>
+        </w:tabs>
+        <w:autoSpaceDE w:val="0"/>
+        <w:autoSpaceDN w:val="0"/>
+        <w:adjustRightInd w:val="0"/>
+        <w:rPr>
+          <w:rFonts w:ascii="Times New Roman" w:hAnsi="Times New Roman" w:cs="Times New Roman"/>
+          <w:bCs/>
+          <w:color w:val="000000"/>
+          <w:u w:color="000000"/>
+          <w:lang w:bidi="ar-SA"/>
+        </w:rPr>
+      </w:pPr>
+      <w:r>
+        <w:rPr>
+          <w:rFonts w:ascii="Times New Roman" w:hAnsi="Times New Roman" w:cs="Times New Roman"/>
+          <w:bCs/>
+          <w:color w:val="000000"/>
+          <w:u w:color="000000"/>
+          <w:lang w:bidi="ar-SA"/>
+        </w:rPr>
+        <w:t>2a. User is not interested in the community posts</w:t>
+      </w:r>
+    </w:p>
+    <w:p>
+      <w:pPr>
+        <w:tabs>
+          <w:tab w:val="left" w:pos="986"/>
+        </w:tabs>
+        <w:autoSpaceDE w:val="0"/>
+        <w:autoSpaceDN w:val="0"/>
+        <w:adjustRightInd w:val="0"/>
+        <w:rPr>
+          <w:rFonts w:ascii="Times New Roman" w:hAnsi="Times New Roman" w:cs="Times New Roman"/>
+          <w:bCs/>
+          <w:color w:val="000000"/>
+          <w:u w:color="000000"/>
+          <w:lang w:bidi="ar-SA"/>
+        </w:rPr>
+      </w:pPr>
+      <w:r>
+        <w:rPr>
+          <w:rFonts w:ascii="Times New Roman" w:hAnsi="Times New Roman" w:cs="Times New Roman"/>
+          <w:bCs/>
+          <w:color w:val="000000"/>
+          <w:u w:color="000000"/>
+          <w:lang w:bidi="ar-SA"/>
+        </w:rPr>
+        <w:tab/>
+        <w:t>The user won’t click on the community tab</w:t>
+      </w:r>
+    </w:p>
+    <w:p>
+      <w:pPr>
+        <w:tabs>
+          <w:tab w:val="left" w:pos="986"/>
+        </w:tabs>
+        <w:autoSpaceDE w:val="0"/>
+        <w:autoSpaceDN w:val="0"/>
+        <w:adjustRightInd w:val="0"/>
+        <w:rPr>
+          <w:rFonts w:ascii="Times New Roman" w:hAnsi="Times New Roman" w:cs="Times New Roman"/>
+          <w:bCs/>
+          <w:color w:val="000000"/>
+          <w:u w:color="000000"/>
+          <w:lang w:bidi="ar-SA"/>
+        </w:rPr>
+      </w:pPr>
+      <w:r>
+        <w:rPr>
+          <w:rFonts w:ascii="Times New Roman" w:hAnsi="Times New Roman" w:cs="Times New Roman"/>
+          <w:bCs/>
+          <w:color w:val="000000"/>
+          <w:u w:color="000000"/>
+          <w:lang w:bidi="ar-SA"/>
+        </w:rPr>
+        <w:t>3a. User is not interested in the contact information</w:t>
+      </w:r>
+    </w:p>
+    <w:p>
+      <w:pPr>
+        <w:tabs>
+          <w:tab w:val="left" w:pos="986"/>
+        </w:tabs>
+        <w:autoSpaceDE w:val="0"/>
+        <w:autoSpaceDN w:val="0"/>
+        <w:adjustRightInd w:val="0"/>
+        <w:rPr>
+          <w:rFonts w:ascii="Times New Roman" w:hAnsi="Times New Roman" w:cs="Times New Roman"/>
+          <w:bCs/>
+          <w:color w:val="000000"/>
+          <w:u w:color="000000"/>
+          <w:lang w:bidi="ar-SA"/>
+        </w:rPr>
+      </w:pPr>
+      <w:r>
+        <w:rPr>
+          <w:rFonts w:ascii="Times New Roman" w:hAnsi="Times New Roman" w:cs="Times New Roman"/>
+          <w:bCs/>
+          <w:color w:val="000000"/>
+          <w:u w:color="000000"/>
+          <w:lang w:bidi="ar-SA"/>
+        </w:rPr>
+        <w:tab/>
+        <w:t>The user won’t click the contact tab</w:t>
+      </w:r>
+    </w:p>
+    <w:p>
+      <w:pPr>
+        <w:tabs>
+          <w:tab w:val="left" w:pos="986"/>
+        </w:tabs>
+        <w:autoSpaceDE w:val="0"/>
+        <w:autoSpaceDN w:val="0"/>
+        <w:adjustRightInd w:val="0"/>
+        <w:rPr>
+          <w:rFonts w:ascii="Times New Roman" w:hAnsi="Times New Roman" w:cs="Times New Roman"/>
+          <w:color w:val="000000"/>
+          <w:u w:val="single" w:color="000000"/>
+          <w:lang w:bidi="ar-SA"/>
+        </w:rPr>
+      </w:pPr>
+    </w:p>
+    <w:p>
+      <w:pPr>
+        <w:tabs>
+          <w:tab w:val="left" w:pos="986"/>
+        </w:tabs>
+        <w:autoSpaceDE w:val="0"/>
+        <w:autoSpaceDN w:val="0"/>
+        <w:adjustRightInd w:val="0"/>
+        <w:rPr>
+          <w:rFonts w:ascii="Times New Roman" w:hAnsi="Times New Roman" w:cs="Times New Roman"/>
+          <w:b/>
+          <w:bCs/>
+          <w:color w:val="000000"/>
+          <w:u w:color="000000"/>
+          <w:lang w:bidi="ar-SA"/>
+        </w:rPr>
+      </w:pPr>
+    </w:p>
+    <w:p>
+      <w:pPr>
+        <w:tabs>
+          <w:tab w:val="left" w:pos="986"/>
+        </w:tabs>
+        <w:autoSpaceDE w:val="0"/>
+        <w:autoSpaceDN w:val="0"/>
+        <w:adjustRightInd w:val="0"/>
+        <w:rPr>
+          <w:rFonts w:ascii="Times New Roman" w:hAnsi="Times New Roman" w:cs="Times New Roman"/>
+          <w:b/>
+          <w:bCs/>
+          <w:color w:val="000000"/>
+          <w:u w:color="000000"/>
+          <w:lang w:bidi="ar-SA"/>
+        </w:rPr>
+      </w:pPr>
+      <w:r>
+        <w:rPr>
+          <w:rFonts w:ascii="Times New Roman" w:hAnsi="Times New Roman" w:cs="Times New Roman"/>
+          <w:b/>
+          <w:bCs/>
+          <w:color w:val="000000"/>
+          <w:u w:color="000000"/>
+          <w:lang w:bidi="ar-SA"/>
+        </w:rPr>
+        <w:lastRenderedPageBreak/>
+        <w:t>Use Case 3: Gathering product information</w:t>
+      </w:r>
+    </w:p>
+    <w:p>
+      <w:pPr>
+        <w:tabs>
+          <w:tab w:val="left" w:pos="986"/>
+        </w:tabs>
+        <w:autoSpaceDE w:val="0"/>
+        <w:autoSpaceDN w:val="0"/>
+        <w:adjustRightInd w:val="0"/>
+        <w:rPr>
+          <w:rFonts w:ascii="Times New Roman" w:hAnsi="Times New Roman" w:cs="Times New Roman"/>
+          <w:color w:val="000000"/>
+          <w:u w:color="000000"/>
+          <w:lang w:bidi="ar-SA"/>
+        </w:rPr>
+      </w:pPr>
+      <w:r>
+        <w:rPr>
+          <w:rFonts w:ascii="Times New Roman" w:hAnsi="Times New Roman" w:cs="Times New Roman"/>
+          <w:color w:val="000000"/>
+          <w:u w:color="000000"/>
+          <w:lang w:bidi="ar-SA"/>
+        </w:rPr>
+        <w:t>Goal: Getting the user to buy the product</w:t>
+      </w:r>
+    </w:p>
+    <w:p>
+      <w:pPr>
+        <w:tabs>
+          <w:tab w:val="left" w:pos="986"/>
+        </w:tabs>
+        <w:autoSpaceDE w:val="0"/>
+        <w:autoSpaceDN w:val="0"/>
+        <w:adjustRightInd w:val="0"/>
+        <w:rPr>
+          <w:rFonts w:ascii="Times New Roman" w:hAnsi="Times New Roman" w:cs="Times New Roman"/>
+          <w:b/>
+          <w:bCs/>
+          <w:color w:val="000000"/>
+          <w:u w:color="000000"/>
+          <w:lang w:bidi="ar-SA"/>
+        </w:rPr>
+      </w:pPr>
+      <w:r>
+        <w:rPr>
+          <w:rFonts w:ascii="Times New Roman" w:hAnsi="Times New Roman" w:cs="Times New Roman"/>
+          <w:color w:val="000000"/>
+          <w:u w:color="000000"/>
+          <w:lang w:bidi="ar-SA"/>
+        </w:rPr>
+        <w:t xml:space="preserve">Precondition: User must have found the </w:t>
+      </w:r>
+      <w:proofErr w:type="gramStart"/>
+      <w:r>
+        <w:rPr>
+          <w:rFonts w:ascii="Times New Roman" w:hAnsi="Times New Roman" w:cs="Times New Roman"/>
+          <w:color w:val="000000"/>
+          <w:u w:color="000000"/>
+          <w:lang w:bidi="ar-SA"/>
+        </w:rPr>
+        <w:t>website, and</w:t>
+      </w:r>
+      <w:proofErr w:type="gramEnd"/>
+      <w:r>
+        <w:rPr>
+          <w:rFonts w:ascii="Times New Roman" w:hAnsi="Times New Roman" w:cs="Times New Roman"/>
+          <w:color w:val="000000"/>
+          <w:u w:color="000000"/>
+          <w:lang w:bidi="ar-SA"/>
+        </w:rPr>
+        <w:t xml:space="preserve"> must be able to access the site.</w:t>
+      </w:r>
+    </w:p>
+    <w:p>
+      <w:pPr>
+        <w:tabs>
+          <w:tab w:val="left" w:pos="986"/>
+        </w:tabs>
+        <w:autoSpaceDE w:val="0"/>
+        <w:autoSpaceDN w:val="0"/>
+        <w:adjustRightInd w:val="0"/>
+        <w:rPr>
+          <w:rFonts w:ascii="Times New Roman" w:hAnsi="Times New Roman" w:cs="Times New Roman"/>
+          <w:color w:val="000000"/>
+          <w:u w:color="000000"/>
+          <w:lang w:bidi="ar-SA"/>
+        </w:rPr>
+      </w:pPr>
+      <w:r>
+        <w:rPr>
+          <w:rFonts w:ascii="Times New Roman" w:hAnsi="Times New Roman" w:cs="Times New Roman"/>
+          <w:color w:val="000000"/>
+          <w:u w:color="000000"/>
+          <w:lang w:bidi="ar-SA"/>
+        </w:rPr>
+        <w:t>Trigger event: User sees product somewhere (maybe even on the landing page</w:t>
+      </w:r>
+      <w:proofErr w:type="gramStart"/>
+      <w:r>
+        <w:rPr>
+          <w:rFonts w:ascii="Times New Roman" w:hAnsi="Times New Roman" w:cs="Times New Roman"/>
+          <w:color w:val="000000"/>
+          <w:u w:color="000000"/>
+          <w:lang w:bidi="ar-SA"/>
+        </w:rPr>
+        <w:t>), and</w:t>
+      </w:r>
+      <w:proofErr w:type="gramEnd"/>
+      <w:r>
+        <w:rPr>
+          <w:rFonts w:ascii="Times New Roman" w:hAnsi="Times New Roman" w:cs="Times New Roman"/>
+          <w:color w:val="000000"/>
+          <w:u w:color="000000"/>
+          <w:lang w:bidi="ar-SA"/>
+        </w:rPr>
+        <w:t xml:space="preserve"> wants to know more about the product. </w:t>
+      </w:r>
+    </w:p>
+    <w:p>
+      <w:pPr>
+        <w:tabs>
+          <w:tab w:val="left" w:pos="986"/>
+        </w:tabs>
+        <w:autoSpaceDE w:val="0"/>
+        <w:autoSpaceDN w:val="0"/>
+        <w:adjustRightInd w:val="0"/>
+        <w:rPr>
+          <w:rFonts w:ascii="Times New Roman" w:hAnsi="Times New Roman" w:cs="Times New Roman"/>
+          <w:color w:val="000000"/>
+          <w:u w:color="000000"/>
+          <w:lang w:bidi="ar-SA"/>
+        </w:rPr>
+      </w:pPr>
+    </w:p>
+    <w:p>
+      <w:pPr>
+        <w:tabs>
+          <w:tab w:val="left" w:pos="986"/>
+        </w:tabs>
+        <w:autoSpaceDE w:val="0"/>
+        <w:autoSpaceDN w:val="0"/>
+        <w:adjustRightInd w:val="0"/>
+        <w:rPr>
+          <w:rFonts w:ascii="Times New Roman" w:hAnsi="Times New Roman" w:cs="Times New Roman"/>
+          <w:color w:val="000000"/>
+          <w:u w:val="single" w:color="000000"/>
+          <w:lang w:bidi="ar-SA"/>
+        </w:rPr>
+      </w:pPr>
+      <w:r>
+        <w:rPr>
+          <w:rFonts w:ascii="Times New Roman" w:hAnsi="Times New Roman" w:cs="Times New Roman"/>
+          <w:color w:val="000000"/>
+          <w:u w:val="single" w:color="000000"/>
+          <w:lang w:bidi="ar-SA"/>
+        </w:rPr>
+        <w:t>Steps:</w:t>
+      </w:r>
+    </w:p>
+    <w:p>
+      <w:pPr>
+        <w:tabs>
+          <w:tab w:val="left" w:pos="986"/>
+        </w:tabs>
+        <w:autoSpaceDE w:val="0"/>
+        <w:autoSpaceDN w:val="0"/>
+        <w:adjustRightInd w:val="0"/>
+        <w:rPr>
+          <w:rFonts w:ascii="Times New Roman" w:hAnsi="Times New Roman" w:cs="Times New Roman"/>
+          <w:color w:val="000000"/>
+          <w:lang w:bidi="ar-SA"/>
+        </w:rPr>
+      </w:pPr>
+      <w:r>
+        <w:rPr>
+          <w:rFonts w:ascii="Times New Roman" w:hAnsi="Times New Roman" w:cs="Times New Roman"/>
+          <w:color w:val="000000"/>
+          <w:lang w:bidi="ar-SA"/>
+        </w:rPr>
+        <w:t>1. User clicks on the product page in the body of the homepage or on the menu header</w:t>
+      </w:r>
+    </w:p>
+    <w:p>
+      <w:pPr>
+        <w:tabs>
+          <w:tab w:val="left" w:pos="986"/>
+        </w:tabs>
+        <w:autoSpaceDE w:val="0"/>
+        <w:autoSpaceDN w:val="0"/>
+        <w:adjustRightInd w:val="0"/>
+        <w:rPr>
+          <w:rFonts w:ascii="Times New Roman" w:hAnsi="Times New Roman" w:cs="Times New Roman"/>
+          <w:color w:val="000000"/>
+          <w:lang w:bidi="ar-SA"/>
+        </w:rPr>
+      </w:pPr>
+      <w:r>
+        <w:rPr>
+          <w:rFonts w:ascii="Times New Roman" w:hAnsi="Times New Roman" w:cs="Times New Roman"/>
+          <w:color w:val="000000"/>
+          <w:lang w:bidi="ar-SA"/>
+        </w:rPr>
+        <w:t>2. User clicks on the ‘more information’ button on the product page</w:t>
+      </w:r>
+    </w:p>
+    <w:p>
+      <w:pPr>
+        <w:tabs>
+          <w:tab w:val="left" w:pos="986"/>
+        </w:tabs>
+        <w:autoSpaceDE w:val="0"/>
+        <w:autoSpaceDN w:val="0"/>
+        <w:adjustRightInd w:val="0"/>
+        <w:rPr>
+          <w:rFonts w:ascii="Times New Roman" w:hAnsi="Times New Roman" w:cs="Times New Roman"/>
+          <w:color w:val="000000"/>
+          <w:lang w:bidi="ar-SA"/>
+        </w:rPr>
+      </w:pPr>
+      <w:r>
+        <w:rPr>
+          <w:rFonts w:ascii="Times New Roman" w:hAnsi="Times New Roman" w:cs="Times New Roman"/>
+          <w:color w:val="000000"/>
+          <w:lang w:bidi="ar-SA"/>
+        </w:rPr>
+        <w:t>3. User clicks on the community tab</w:t>
+      </w:r>
+    </w:p>
+    <w:p>
+      <w:pPr>
+        <w:tabs>
+          <w:tab w:val="left" w:pos="986"/>
+        </w:tabs>
+        <w:autoSpaceDE w:val="0"/>
+        <w:autoSpaceDN w:val="0"/>
+        <w:adjustRightInd w:val="0"/>
+        <w:rPr>
+          <w:rFonts w:ascii="Times New Roman" w:hAnsi="Times New Roman" w:cs="Times New Roman"/>
+          <w:color w:val="000000"/>
+          <w:lang w:bidi="ar-SA"/>
+        </w:rPr>
+      </w:pPr>
+      <w:r>
+        <w:rPr>
+          <w:rFonts w:ascii="Times New Roman" w:hAnsi="Times New Roman" w:cs="Times New Roman"/>
+          <w:color w:val="000000"/>
+          <w:lang w:bidi="ar-SA"/>
+        </w:rPr>
+        <w:t>4. User clicks on the FAQ page</w:t>
+      </w:r>
+    </w:p>
+    <w:p>
+      <w:pPr>
+        <w:tabs>
+          <w:tab w:val="left" w:pos="986"/>
+        </w:tabs>
+        <w:autoSpaceDE w:val="0"/>
+        <w:autoSpaceDN w:val="0"/>
+        <w:adjustRightInd w:val="0"/>
+        <w:rPr>
+          <w:rFonts w:ascii="Times New Roman" w:hAnsi="Times New Roman" w:cs="Times New Roman"/>
+          <w:color w:val="000000"/>
+          <w:lang w:bidi="ar-SA"/>
+        </w:rPr>
+      </w:pPr>
+      <w:r>
+        <w:rPr>
+          <w:rFonts w:ascii="Times New Roman" w:hAnsi="Times New Roman" w:cs="Times New Roman"/>
+          <w:color w:val="000000"/>
+          <w:lang w:bidi="ar-SA"/>
+        </w:rPr>
+        <w:t>5. User clicks on the product page</w:t>
+      </w:r>
+    </w:p>
+    <w:p>
+      <w:pPr>
+        <w:tabs>
+          <w:tab w:val="left" w:pos="986"/>
+        </w:tabs>
+        <w:autoSpaceDE w:val="0"/>
+        <w:autoSpaceDN w:val="0"/>
+        <w:adjustRightInd w:val="0"/>
+        <w:rPr>
+          <w:rFonts w:ascii="Times New Roman" w:hAnsi="Times New Roman" w:cs="Times New Roman"/>
+          <w:color w:val="000000"/>
+          <w:lang w:bidi="ar-SA"/>
+        </w:rPr>
+      </w:pPr>
+    </w:p>
+    <w:p>
+      <w:pPr>
+        <w:tabs>
+          <w:tab w:val="left" w:pos="986"/>
+        </w:tabs>
+        <w:autoSpaceDE w:val="0"/>
+        <w:autoSpaceDN w:val="0"/>
+        <w:adjustRightInd w:val="0"/>
         <w:rPr>
           <w:rFonts w:ascii="Times New Roman" w:hAnsi="Times New Roman" w:cs="Times New Roman"/>
           <w:color w:val="000000"/>
           <w:u w:val="single" w:color="000000"/>
           <w:lang w:val="nl-NL" w:bidi="ar-SA"/>
         </w:rPr>
-        <w:t>Steps:</w:t>
-      </w:r>
-    </w:p>
-    <w:p>
-      <w:pPr>
-        <w:tabs>
-          <w:tab w:val="left" w:pos="986"/>
-        </w:tabs>
-        <w:autoSpaceDE w:val="0"/>
-        <w:autoSpaceDN w:val="0"/>
-        <w:adjustRightInd w:val="0"/>
-        <w:rPr>
-          <w:rFonts w:ascii="MS Mincho" w:eastAsia="MS Mincho" w:hAnsi="MS Mincho" w:cs="MS Mincho"/>
-          <w:color w:val="000000"/>
-          <w:u w:color="000000"/>
-          <w:lang w:bidi="ar-SA"/>
-        </w:rPr>
-      </w:pPr>
-      <w:r>
-        <w:rPr>
-          <w:rFonts w:ascii="Times New Roman" w:hAnsi="Times New Roman" w:cs="Times New Roman"/>
-          <w:color w:val="000000"/>
-          <w:u w:color="000000"/>
-          <w:lang w:val="nl-NL" w:bidi="ar-SA"/>
-        </w:rPr>
-        <w:t>1. From home page, user clicks on the information tab</w:t>
-      </w:r>
-    </w:p>
-    <w:p>
-      <w:pPr>
-        <w:tabs>
-          <w:tab w:val="left" w:pos="986"/>
-        </w:tabs>
-        <w:autoSpaceDE w:val="0"/>
-        <w:autoSpaceDN w:val="0"/>
-        <w:adjustRightInd w:val="0"/>
-        <w:rPr>
-          <w:rFonts w:ascii="Times New Roman" w:hAnsi="Times New Roman" w:cs="Times New Roman"/>
-          <w:color w:val="000000"/>
-          <w:u w:color="000000"/>
-          <w:lang w:val="nl-NL" w:bidi="ar-SA"/>
-        </w:rPr>
-      </w:pPr>
-      <w:r>
-        <w:rPr>
-          <w:rFonts w:ascii="Times New Roman" w:hAnsi="Times New Roman" w:cs="Times New Roman"/>
-          <w:color w:val="000000"/>
-          <w:u w:color="000000"/>
-          <w:lang w:val="nl-NL" w:bidi="ar-SA"/>
-        </w:rPr>
-        <w:t>2. User clicks on the community tab</w:t>
-      </w:r>
-    </w:p>
-    <w:p>
-      <w:pPr>
-        <w:tabs>
-          <w:tab w:val="left" w:pos="986"/>
-        </w:tabs>
-        <w:autoSpaceDE w:val="0"/>
-        <w:autoSpaceDN w:val="0"/>
-        <w:adjustRightInd w:val="0"/>
-        <w:rPr>
-          <w:rFonts w:ascii="Times New Roman" w:hAnsi="Times New Roman" w:cs="Times New Roman"/>
-          <w:color w:val="000000"/>
-          <w:u w:color="000000"/>
-          <w:lang w:val="nl-NL" w:bidi="ar-SA"/>
-        </w:rPr>
-      </w:pPr>
-      <w:r>
-        <w:rPr>
-          <w:rFonts w:ascii="Times New Roman" w:hAnsi="Times New Roman" w:cs="Times New Roman"/>
-          <w:color w:val="000000"/>
-          <w:u w:color="000000"/>
-          <w:lang w:val="nl-NL" w:bidi="ar-SA"/>
-        </w:rPr>
-        <w:t>3. User clicks on the contact tab</w:t>
-      </w:r>
-    </w:p>
-    <w:p>
-      <w:pPr>
-        <w:tabs>
-          <w:tab w:val="left" w:pos="986"/>
-        </w:tabs>
-        <w:autoSpaceDE w:val="0"/>
-        <w:autoSpaceDN w:val="0"/>
-        <w:adjustRightInd w:val="0"/>
-        <w:rPr>
-          <w:rFonts w:ascii="Times New Roman" w:hAnsi="Times New Roman" w:cs="Times New Roman"/>
-          <w:b/>
-          <w:bCs/>
-          <w:color w:val="000000"/>
-          <w:u w:color="000000"/>
-          <w:lang w:val="nl-NL" w:bidi="ar-SA"/>
-        </w:rPr>
-      </w:pPr>
-    </w:p>
-    <w:p>
-      <w:pPr>
-        <w:tabs>
-          <w:tab w:val="left" w:pos="986"/>
-        </w:tabs>
-        <w:autoSpaceDE w:val="0"/>
-        <w:autoSpaceDN w:val="0"/>
-        <w:adjustRightInd w:val="0"/>
+      </w:pPr>
+      <w:proofErr w:type="spellStart"/>
+      <w:r>
         <w:rPr>
           <w:rFonts w:ascii="Times New Roman" w:hAnsi="Times New Roman" w:cs="Times New Roman"/>
           <w:color w:val="000000"/>
           <w:u w:val="single" w:color="000000"/>
           <w:lang w:val="nl-NL" w:bidi="ar-SA"/>
         </w:rPr>
-      </w:pPr>
+        <w:t>Exceptions</w:t>
+      </w:r>
+      <w:proofErr w:type="spellEnd"/>
       <w:r>
         <w:rPr>
           <w:rFonts w:ascii="Times New Roman" w:hAnsi="Times New Roman" w:cs="Times New Roman"/>
@@ -1082,494 +1607,12 @@
           <w:u w:val="single" w:color="000000"/>
           <w:lang w:val="nl-NL" w:bidi="ar-SA"/>
         </w:rPr>
-        <w:t>Exceptions:</w:t>
-      </w:r>
-    </w:p>
-    <w:p>
-      <w:pPr>
-        <w:tabs>
-          <w:tab w:val="left" w:pos="986"/>
-        </w:tabs>
-        <w:autoSpaceDE w:val="0"/>
-        <w:autoSpaceDN w:val="0"/>
-        <w:adjustRightInd w:val="0"/>
-        <w:rPr>
-          <w:rFonts w:ascii="Times New Roman" w:hAnsi="Times New Roman" w:cs="Times New Roman"/>
-          <w:bCs/>
-          <w:color w:val="000000"/>
-          <w:u w:color="000000"/>
-          <w:lang w:val="nl-NL" w:bidi="ar-SA"/>
-        </w:rPr>
-      </w:pPr>
-      <w:r>
-        <w:rPr>
-          <w:rFonts w:ascii="Times New Roman" w:hAnsi="Times New Roman" w:cs="Times New Roman"/>
-          <w:bCs/>
-          <w:color w:val="000000"/>
-          <w:u w:color="000000"/>
-          <w:lang w:val="nl-NL" w:bidi="ar-SA"/>
-        </w:rPr>
-        <w:t>1a. User eventually clicks the tabs within a different order</w:t>
-      </w:r>
-    </w:p>
-    <w:p>
-      <w:pPr>
-        <w:tabs>
-          <w:tab w:val="left" w:pos="986"/>
-        </w:tabs>
-        <w:autoSpaceDE w:val="0"/>
-        <w:autoSpaceDN w:val="0"/>
-        <w:adjustRightInd w:val="0"/>
-        <w:rPr>
-          <w:rFonts w:ascii="Times New Roman" w:hAnsi="Times New Roman" w:cs="Times New Roman"/>
-          <w:bCs/>
-          <w:color w:val="000000"/>
-          <w:u w:color="000000"/>
-          <w:lang w:val="nl-NL" w:bidi="ar-SA"/>
-        </w:rPr>
-      </w:pPr>
-      <w:r>
-        <w:rPr>
-          <w:rFonts w:ascii="Times New Roman" w:hAnsi="Times New Roman" w:cs="Times New Roman"/>
-          <w:bCs/>
-          <w:color w:val="000000"/>
-          <w:u w:color="000000"/>
-          <w:lang w:val="nl-NL" w:bidi="ar-SA"/>
-        </w:rPr>
-        <w:t>2a. User is not interested in the community posts</w:t>
-      </w:r>
-    </w:p>
-    <w:p>
-      <w:pPr>
-        <w:tabs>
-          <w:tab w:val="left" w:pos="986"/>
-        </w:tabs>
-        <w:autoSpaceDE w:val="0"/>
-        <w:autoSpaceDN w:val="0"/>
-        <w:adjustRightInd w:val="0"/>
-        <w:rPr>
-          <w:rFonts w:ascii="Times New Roman" w:hAnsi="Times New Roman" w:cs="Times New Roman"/>
-          <w:bCs/>
-          <w:color w:val="000000"/>
-          <w:u w:color="000000"/>
-          <w:lang w:val="nl-NL" w:bidi="ar-SA"/>
-        </w:rPr>
-      </w:pPr>
-      <w:r>
-        <w:rPr>
-          <w:rFonts w:ascii="Times New Roman" w:hAnsi="Times New Roman" w:cs="Times New Roman"/>
-          <w:bCs/>
-          <w:color w:val="000000"/>
-          <w:u w:color="000000"/>
-          <w:lang w:val="nl-NL" w:bidi="ar-SA"/>
-        </w:rPr>
-        <w:tab/>
-        <w:t>The user won’t click on the community tab</w:t>
-      </w:r>
-    </w:p>
-    <w:p>
-      <w:pPr>
-        <w:tabs>
-          <w:tab w:val="left" w:pos="986"/>
-        </w:tabs>
-        <w:autoSpaceDE w:val="0"/>
-        <w:autoSpaceDN w:val="0"/>
-        <w:adjustRightInd w:val="0"/>
-        <w:rPr>
-          <w:rFonts w:ascii="Times New Roman" w:hAnsi="Times New Roman" w:cs="Times New Roman"/>
-          <w:bCs/>
-          <w:color w:val="000000"/>
-          <w:u w:color="000000"/>
-          <w:lang w:val="nl-NL" w:bidi="ar-SA"/>
-        </w:rPr>
-      </w:pPr>
-      <w:r>
-        <w:rPr>
-          <w:rFonts w:ascii="Times New Roman" w:hAnsi="Times New Roman" w:cs="Times New Roman"/>
-          <w:bCs/>
-          <w:color w:val="000000"/>
-          <w:u w:color="000000"/>
-          <w:lang w:val="nl-NL" w:bidi="ar-SA"/>
-        </w:rPr>
-        <w:t>3a. User is not interested in the contact information</w:t>
-      </w:r>
-    </w:p>
-    <w:p>
-      <w:pPr>
-        <w:tabs>
-          <w:tab w:val="left" w:pos="986"/>
-        </w:tabs>
-        <w:autoSpaceDE w:val="0"/>
-        <w:autoSpaceDN w:val="0"/>
-        <w:adjustRightInd w:val="0"/>
-        <w:rPr>
-          <w:rFonts w:ascii="Times New Roman" w:hAnsi="Times New Roman" w:cs="Times New Roman"/>
-          <w:bCs/>
-          <w:color w:val="000000"/>
-          <w:u w:color="000000"/>
-          <w:lang w:val="nl-NL" w:bidi="ar-SA"/>
-        </w:rPr>
-      </w:pPr>
-      <w:r>
-        <w:rPr>
-          <w:rFonts w:ascii="Times New Roman" w:hAnsi="Times New Roman" w:cs="Times New Roman"/>
-          <w:bCs/>
-          <w:color w:val="000000"/>
-          <w:u w:color="000000"/>
-          <w:lang w:val="nl-NL" w:bidi="ar-SA"/>
-        </w:rPr>
-        <w:tab/>
-        <w:t>The user won’t click the contact tab</w:t>
-      </w:r>
-    </w:p>
-    <w:p>
-      <w:pPr>
-        <w:tabs>
-          <w:tab w:val="left" w:pos="986"/>
-        </w:tabs>
-        <w:autoSpaceDE w:val="0"/>
-        <w:autoSpaceDN w:val="0"/>
-        <w:adjustRightInd w:val="0"/>
-        <w:rPr>
-          <w:rFonts w:ascii="Times New Roman" w:hAnsi="Times New Roman" w:cs="Times New Roman"/>
-          <w:color w:val="000000"/>
-          <w:u w:val="single" w:color="000000"/>
-          <w:lang w:bidi="ar-SA"/>
-        </w:rPr>
-      </w:pPr>
-    </w:p>
-    <w:p>
-      <w:pPr>
-        <w:tabs>
-          <w:tab w:val="left" w:pos="986"/>
-        </w:tabs>
-        <w:autoSpaceDE w:val="0"/>
-        <w:autoSpaceDN w:val="0"/>
-        <w:adjustRightInd w:val="0"/>
-        <w:rPr>
-          <w:rFonts w:ascii="Times New Roman" w:hAnsi="Times New Roman" w:cs="Times New Roman"/>
-          <w:b/>
-          <w:bCs/>
-          <w:color w:val="000000"/>
-          <w:u w:color="000000"/>
-          <w:lang w:bidi="ar-SA"/>
-        </w:rPr>
-      </w:pPr>
-    </w:p>
-    <w:p>
-      <w:pPr>
-        <w:tabs>
-          <w:tab w:val="left" w:pos="986"/>
-        </w:tabs>
-        <w:autoSpaceDE w:val="0"/>
-        <w:autoSpaceDN w:val="0"/>
-        <w:adjustRightInd w:val="0"/>
-        <w:rPr>
-          <w:rFonts w:ascii="Times New Roman" w:hAnsi="Times New Roman" w:cs="Times New Roman"/>
-          <w:b/>
-          <w:bCs/>
-          <w:color w:val="000000"/>
-          <w:u w:color="000000"/>
-          <w:lang w:val="nl-NL" w:bidi="ar-SA"/>
-        </w:rPr>
-      </w:pPr>
-      <w:r>
-        <w:rPr>
-          <w:rFonts w:ascii="Times New Roman" w:hAnsi="Times New Roman" w:cs="Times New Roman"/>
-          <w:b/>
-          <w:bCs/>
-          <w:color w:val="000000"/>
-          <w:u w:color="000000"/>
-          <w:lang w:val="nl-NL" w:bidi="ar-SA"/>
-        </w:rPr>
-        <w:lastRenderedPageBreak/>
-        <w:t>Use Case 3: Gathering product information</w:t>
-      </w:r>
-    </w:p>
-    <w:p>
-      <w:pPr>
-        <w:tabs>
-          <w:tab w:val="left" w:pos="986"/>
-        </w:tabs>
-        <w:autoSpaceDE w:val="0"/>
-        <w:autoSpaceDN w:val="0"/>
-        <w:adjustRightInd w:val="0"/>
-        <w:rPr>
-          <w:rFonts w:ascii="Times New Roman" w:hAnsi="Times New Roman" w:cs="Times New Roman"/>
-          <w:color w:val="000000"/>
-          <w:u w:color="000000"/>
-          <w:lang w:val="nl-NL" w:bidi="ar-SA"/>
-        </w:rPr>
-      </w:pPr>
-      <w:r>
-        <w:rPr>
-          <w:rFonts w:ascii="Times New Roman" w:hAnsi="Times New Roman" w:cs="Times New Roman"/>
-          <w:color w:val="000000"/>
-          <w:u w:color="000000"/>
-          <w:lang w:val="nl-NL" w:bidi="ar-SA"/>
-        </w:rPr>
-        <w:t>Goal: Getting the user to buy the product</w:t>
-      </w:r>
-    </w:p>
-    <w:p>
-      <w:pPr>
-        <w:tabs>
-          <w:tab w:val="left" w:pos="986"/>
-        </w:tabs>
-        <w:autoSpaceDE w:val="0"/>
-        <w:autoSpaceDN w:val="0"/>
-        <w:adjustRightInd w:val="0"/>
-        <w:rPr>
-          <w:rFonts w:ascii="Times New Roman" w:hAnsi="Times New Roman" w:cs="Times New Roman"/>
-          <w:b/>
-          <w:bCs/>
-          <w:color w:val="000000"/>
-          <w:u w:color="000000"/>
-          <w:lang w:val="nl-NL" w:bidi="ar-SA"/>
-        </w:rPr>
-      </w:pPr>
-      <w:r>
-        <w:rPr>
-          <w:rFonts w:ascii="Times New Roman" w:hAnsi="Times New Roman" w:cs="Times New Roman"/>
-          <w:color w:val="000000"/>
-          <w:u w:color="000000"/>
-          <w:lang w:val="nl-NL" w:bidi="ar-SA"/>
-        </w:rPr>
-        <w:t>Precondition: User must have found the website, and must be able to access the site.</w:t>
-      </w:r>
-    </w:p>
-    <w:p>
-      <w:pPr>
-        <w:tabs>
-          <w:tab w:val="left" w:pos="986"/>
-        </w:tabs>
-        <w:autoSpaceDE w:val="0"/>
-        <w:autoSpaceDN w:val="0"/>
-        <w:adjustRightInd w:val="0"/>
-        <w:rPr>
-          <w:rFonts w:ascii="Times New Roman" w:hAnsi="Times New Roman" w:cs="Times New Roman"/>
-          <w:color w:val="000000"/>
-          <w:u w:color="000000"/>
-          <w:lang w:val="nl-NL" w:bidi="ar-SA"/>
-        </w:rPr>
-      </w:pPr>
-      <w:r>
-        <w:rPr>
-          <w:rFonts w:ascii="Times New Roman" w:hAnsi="Times New Roman" w:cs="Times New Roman"/>
-          <w:color w:val="000000"/>
-          <w:u w:color="000000"/>
-          <w:lang w:val="nl-NL" w:bidi="ar-SA"/>
-        </w:rPr>
-        <w:t xml:space="preserve">Trigger event: User sees product somewhere (maybe even on the landing page), and wants to know more about the product. </w:t>
-      </w:r>
-    </w:p>
-    <w:p>
-      <w:pPr>
-        <w:tabs>
-          <w:tab w:val="left" w:pos="986"/>
-        </w:tabs>
-        <w:autoSpaceDE w:val="0"/>
-        <w:autoSpaceDN w:val="0"/>
-        <w:adjustRightInd w:val="0"/>
-        <w:rPr>
-          <w:rFonts w:ascii="Times New Roman" w:hAnsi="Times New Roman" w:cs="Times New Roman"/>
-          <w:color w:val="000000"/>
-          <w:u w:color="000000"/>
-          <w:lang w:val="nl-NL" w:bidi="ar-SA"/>
-        </w:rPr>
-      </w:pPr>
-    </w:p>
-    <w:p>
-      <w:pPr>
-        <w:tabs>
-          <w:tab w:val="left" w:pos="986"/>
-        </w:tabs>
-        <w:autoSpaceDE w:val="0"/>
-        <w:autoSpaceDN w:val="0"/>
-        <w:adjustRightInd w:val="0"/>
-        <w:rPr>
-          <w:rFonts w:ascii="Times New Roman" w:hAnsi="Times New Roman" w:cs="Times New Roman"/>
-          <w:color w:val="000000"/>
-          <w:u w:val="single" w:color="000000"/>
-          <w:lang w:val="nl-NL" w:bidi="ar-SA"/>
-        </w:rPr>
-      </w:pPr>
-      <w:r>
-        <w:rPr>
-          <w:rFonts w:ascii="Times New Roman" w:hAnsi="Times New Roman" w:cs="Times New Roman"/>
-          <w:color w:val="000000"/>
-          <w:u w:val="single" w:color="000000"/>
-          <w:lang w:val="nl-NL" w:bidi="ar-SA"/>
-        </w:rPr>
-        <w:t>Steps:</w:t>
-      </w:r>
-    </w:p>
-    <w:p>
-      <w:pPr>
-        <w:tabs>
-          <w:tab w:val="left" w:pos="986"/>
-        </w:tabs>
-        <w:autoSpaceDE w:val="0"/>
-        <w:autoSpaceDN w:val="0"/>
-        <w:adjustRightInd w:val="0"/>
-        <w:rPr>
-          <w:rFonts w:ascii="Times New Roman" w:hAnsi="Times New Roman" w:cs="Times New Roman"/>
-          <w:color w:val="000000"/>
-          <w:lang w:val="nl-NL" w:bidi="ar-SA"/>
-        </w:rPr>
-      </w:pPr>
-      <w:r>
-        <w:rPr>
-          <w:rFonts w:ascii="Times New Roman" w:hAnsi="Times New Roman" w:cs="Times New Roman"/>
-          <w:color w:val="000000"/>
-          <w:lang w:val="nl-NL" w:bidi="ar-SA"/>
-        </w:rPr>
-        <w:t>1. User clicks on the product page in the body of the homepage or on the menu header</w:t>
-      </w:r>
-    </w:p>
-    <w:p>
-      <w:pPr>
-        <w:tabs>
-          <w:tab w:val="left" w:pos="986"/>
-        </w:tabs>
-        <w:autoSpaceDE w:val="0"/>
-        <w:autoSpaceDN w:val="0"/>
-        <w:adjustRightInd w:val="0"/>
-        <w:rPr>
-          <w:rFonts w:ascii="Times New Roman" w:hAnsi="Times New Roman" w:cs="Times New Roman"/>
-          <w:color w:val="000000"/>
-          <w:lang w:val="nl-NL" w:bidi="ar-SA"/>
-        </w:rPr>
-      </w:pPr>
-      <w:r>
-        <w:rPr>
-          <w:rFonts w:ascii="Times New Roman" w:hAnsi="Times New Roman" w:cs="Times New Roman"/>
-          <w:color w:val="000000"/>
-          <w:lang w:val="nl-NL" w:bidi="ar-SA"/>
-        </w:rPr>
-        <w:t>2. User clicks on the ‘more information’ button on the product page</w:t>
-      </w:r>
-    </w:p>
-    <w:p>
-      <w:pPr>
-        <w:tabs>
-          <w:tab w:val="left" w:pos="986"/>
-        </w:tabs>
-        <w:autoSpaceDE w:val="0"/>
-        <w:autoSpaceDN w:val="0"/>
-        <w:adjustRightInd w:val="0"/>
-        <w:rPr>
-          <w:rFonts w:ascii="Times New Roman" w:hAnsi="Times New Roman" w:cs="Times New Roman"/>
-          <w:color w:val="000000"/>
-          <w:lang w:val="nl-NL" w:bidi="ar-SA"/>
-        </w:rPr>
-      </w:pPr>
-      <w:r>
-        <w:rPr>
-          <w:rFonts w:ascii="Times New Roman" w:hAnsi="Times New Roman" w:cs="Times New Roman"/>
-          <w:color w:val="000000"/>
-          <w:lang w:val="nl-NL" w:bidi="ar-SA"/>
-        </w:rPr>
-        <w:t>3. User clicks on the community tab</w:t>
-      </w:r>
-    </w:p>
-    <w:p>
-      <w:pPr>
-        <w:tabs>
-          <w:tab w:val="left" w:pos="986"/>
-        </w:tabs>
-        <w:autoSpaceDE w:val="0"/>
-        <w:autoSpaceDN w:val="0"/>
-        <w:adjustRightInd w:val="0"/>
-        <w:rPr>
-          <w:rFonts w:ascii="Times New Roman" w:hAnsi="Times New Roman" w:cs="Times New Roman"/>
-          <w:color w:val="000000"/>
-          <w:lang w:val="nl-NL" w:bidi="ar-SA"/>
-        </w:rPr>
-      </w:pPr>
-      <w:r>
-        <w:rPr>
-          <w:rFonts w:ascii="Times New Roman" w:hAnsi="Times New Roman" w:cs="Times New Roman"/>
-          <w:color w:val="000000"/>
-          <w:lang w:val="nl-NL" w:bidi="ar-SA"/>
-        </w:rPr>
-        <w:t>4. User clicks on the FAQ page</w:t>
-      </w:r>
-    </w:p>
-    <w:p>
-      <w:pPr>
-        <w:tabs>
-          <w:tab w:val="left" w:pos="986"/>
-        </w:tabs>
-        <w:autoSpaceDE w:val="0"/>
-        <w:autoSpaceDN w:val="0"/>
-        <w:adjustRightInd w:val="0"/>
-        <w:rPr>
-          <w:rFonts w:ascii="Times New Roman" w:hAnsi="Times New Roman" w:cs="Times New Roman"/>
-          <w:color w:val="000000"/>
-          <w:lang w:val="nl-NL" w:bidi="ar-SA"/>
-        </w:rPr>
-      </w:pPr>
-      <w:r>
-        <w:rPr>
-          <w:rFonts w:ascii="Times New Roman" w:hAnsi="Times New Roman" w:cs="Times New Roman"/>
-          <w:color w:val="000000"/>
-          <w:lang w:val="nl-NL" w:bidi="ar-SA"/>
-        </w:rPr>
-        <w:t>5. User clicks on the product page</w:t>
-      </w:r>
-    </w:p>
-    <w:p>
-      <w:pPr>
-        <w:tabs>
-          <w:tab w:val="left" w:pos="986"/>
-        </w:tabs>
-        <w:autoSpaceDE w:val="0"/>
-        <w:autoSpaceDN w:val="0"/>
-        <w:adjustRightInd w:val="0"/>
-        <w:rPr>
-          <w:rFonts w:ascii="Times New Roman" w:hAnsi="Times New Roman" w:cs="Times New Roman"/>
-          <w:color w:val="000000"/>
-          <w:lang w:val="nl-NL" w:bidi="ar-SA"/>
-        </w:rPr>
-      </w:pPr>
-    </w:p>
-    <w:p>
-      <w:pPr>
-        <w:tabs>
-          <w:tab w:val="left" w:pos="986"/>
-        </w:tabs>
-        <w:autoSpaceDE w:val="0"/>
-        <w:autoSpaceDN w:val="0"/>
-        <w:adjustRightInd w:val="0"/>
-        <w:rPr>
-          <w:rFonts w:ascii="Times New Roman" w:hAnsi="Times New Roman" w:cs="Times New Roman"/>
-          <w:color w:val="000000"/>
-          <w:u w:val="single" w:color="000000"/>
-          <w:lang w:val="nl-NL" w:bidi="ar-SA"/>
-        </w:rPr>
-      </w:pPr>
-      <w:r>
-        <w:rPr>
-          <w:rFonts w:ascii="Times New Roman" w:hAnsi="Times New Roman" w:cs="Times New Roman"/>
-          <w:color w:val="000000"/>
-          <w:u w:val="single" w:color="000000"/>
-          <w:lang w:val="nl-NL" w:bidi="ar-SA"/>
-        </w:rPr>
-        <w:t>Exceptions:</w:t>
-      </w:r>
-    </w:p>
-    <w:p>
-      <w:r>
-        <w:t xml:space="preserve">2a. </w:t>
-      </w:r>
-      <w:proofErr w:type="gramStart"/>
-      <w:r>
-        <w:t>The</w:t>
-      </w:r>
-      <w:proofErr w:type="gramEnd"/>
-      <w:r>
-        <w:t xml:space="preserve"> short product information on the product page is sufficient for the user</w:t>
+        <w:t>:</w:t>
+      </w:r>
+    </w:p>
+    <w:p>
+      <w:r>
+        <w:t>2a. The short product information on the product page is sufficient for the user</w:t>
       </w:r>
     </w:p>
     <w:p>
@@ -1580,15 +1623,7 @@
     </w:p>
     <w:p>
       <w:r>
-        <w:t xml:space="preserve">3a. </w:t>
-      </w:r>
-      <w:proofErr w:type="gramStart"/>
-      <w:r>
-        <w:t>The</w:t>
-      </w:r>
-      <w:proofErr w:type="gramEnd"/>
-      <w:r>
-        <w:t xml:space="preserve"> user is not interested in any community related information</w:t>
+        <w:t>3a. The user is not interested in any community related information</w:t>
       </w:r>
     </w:p>
     <w:p>
@@ -1599,15 +1634,7 @@
     </w:p>
     <w:p>
       <w:r>
-        <w:t xml:space="preserve">4a. </w:t>
-      </w:r>
-      <w:proofErr w:type="gramStart"/>
-      <w:r>
-        <w:t>The</w:t>
-      </w:r>
-      <w:proofErr w:type="gramEnd"/>
-      <w:r>
-        <w:t xml:space="preserve"> user has no questions </w:t>
+        <w:t xml:space="preserve">4a. The user has no questions </w:t>
       </w:r>
     </w:p>
     <w:p>
@@ -1618,15 +1645,7 @@
     </w:p>
     <w:p>
       <w:r>
-        <w:t xml:space="preserve">5a. </w:t>
-      </w:r>
-      <w:proofErr w:type="gramStart"/>
-      <w:r>
-        <w:t>The</w:t>
-      </w:r>
-      <w:proofErr w:type="gramEnd"/>
-      <w:r>
-        <w:t xml:space="preserve"> user hasn’t committed step 2, 3 and 4</w:t>
+        <w:t>5a. The user hasn’t committed step 2, 3 and 4</w:t>
       </w:r>
     </w:p>
     <w:p>
@@ -1685,191 +1704,186 @@
       <w:r>
         <w:t>ite and has an email address.</w:t>
       </w:r>
+    </w:p>
+    <w:p>
+      <w:r>
+        <w:t>Trigger event: User wants to get in touch with company / user wants to sign up for newsletter.</w:t>
+      </w:r>
+    </w:p>
+    <w:p>
+      <w:pPr>
+        <w:tabs>
+          <w:tab w:val="left" w:pos="1552"/>
+        </w:tabs>
+        <w:rPr>
+          <w:b/>
+        </w:rPr>
+      </w:pPr>
+    </w:p>
+    <w:p>
+      <w:pPr>
+        <w:tabs>
+          <w:tab w:val="left" w:pos="986"/>
+        </w:tabs>
+        <w:autoSpaceDE w:val="0"/>
+        <w:autoSpaceDN w:val="0"/>
+        <w:adjustRightInd w:val="0"/>
+        <w:rPr>
+          <w:rFonts w:ascii="Times New Roman" w:hAnsi="Times New Roman" w:cs="Times New Roman"/>
+          <w:color w:val="000000"/>
+          <w:u w:val="single" w:color="000000"/>
+          <w:lang w:bidi="ar-SA"/>
+        </w:rPr>
+      </w:pPr>
+      <w:r>
+        <w:rPr>
+          <w:rFonts w:ascii="Times New Roman" w:hAnsi="Times New Roman" w:cs="Times New Roman"/>
+          <w:color w:val="000000"/>
+          <w:u w:val="single" w:color="000000"/>
+          <w:lang w:bidi="ar-SA"/>
+        </w:rPr>
+        <w:t>Steps:</w:t>
+      </w:r>
+    </w:p>
+    <w:p>
+      <w:pPr>
+        <w:tabs>
+          <w:tab w:val="left" w:pos="986"/>
+        </w:tabs>
+        <w:autoSpaceDE w:val="0"/>
+        <w:autoSpaceDN w:val="0"/>
+        <w:adjustRightInd w:val="0"/>
+        <w:rPr>
+          <w:rFonts w:ascii="Times New Roman" w:hAnsi="Times New Roman" w:cs="Times New Roman"/>
+          <w:color w:val="000000"/>
+          <w:lang w:bidi="ar-SA"/>
+        </w:rPr>
+      </w:pPr>
+      <w:r>
+        <w:rPr>
+          <w:rFonts w:ascii="Times New Roman" w:hAnsi="Times New Roman" w:cs="Times New Roman"/>
+          <w:color w:val="000000"/>
+          <w:lang w:bidi="ar-SA"/>
+        </w:rPr>
+        <w:t>1. User scrolls down the webpage and clicks on the bottom link ‘sign up for newsletter</w:t>
+      </w:r>
+    </w:p>
+    <w:p>
+      <w:pPr>
+        <w:tabs>
+          <w:tab w:val="left" w:pos="986"/>
+        </w:tabs>
+        <w:autoSpaceDE w:val="0"/>
+        <w:autoSpaceDN w:val="0"/>
+        <w:adjustRightInd w:val="0"/>
+        <w:rPr>
+          <w:rFonts w:ascii="Times New Roman" w:hAnsi="Times New Roman" w:cs="Times New Roman"/>
+          <w:color w:val="000000"/>
+          <w:lang w:bidi="ar-SA"/>
+        </w:rPr>
+      </w:pPr>
+      <w:r>
+        <w:rPr>
+          <w:rFonts w:ascii="Times New Roman" w:hAnsi="Times New Roman" w:cs="Times New Roman"/>
+          <w:color w:val="000000"/>
+          <w:lang w:bidi="ar-SA"/>
+        </w:rPr>
+        <w:t xml:space="preserve">2. </w:t>
+      </w:r>
+      <w:r>
+        <w:rPr>
+          <w:rFonts w:ascii="Times New Roman" w:hAnsi="Times New Roman" w:cs="Times New Roman"/>
+          <w:color w:val="000000"/>
+          <w:lang w:bidi="ar-SA"/>
+        </w:rPr>
+        <w:t>User enters email address and clicks ‘sign up now’</w:t>
+      </w:r>
+    </w:p>
+    <w:p>
+      <w:pPr>
+        <w:tabs>
+          <w:tab w:val="left" w:pos="986"/>
+        </w:tabs>
+        <w:autoSpaceDE w:val="0"/>
+        <w:autoSpaceDN w:val="0"/>
+        <w:adjustRightInd w:val="0"/>
+        <w:rPr>
+          <w:rFonts w:ascii="Times New Roman" w:hAnsi="Times New Roman" w:cs="Times New Roman"/>
+          <w:color w:val="000000"/>
+          <w:u w:val="single" w:color="000000"/>
+          <w:lang w:bidi="ar-SA"/>
+        </w:rPr>
+      </w:pPr>
+    </w:p>
+    <w:p>
+      <w:pPr>
+        <w:tabs>
+          <w:tab w:val="left" w:pos="986"/>
+        </w:tabs>
+        <w:autoSpaceDE w:val="0"/>
+        <w:autoSpaceDN w:val="0"/>
+        <w:adjustRightInd w:val="0"/>
+        <w:rPr>
+          <w:rFonts w:ascii="Times New Roman" w:hAnsi="Times New Roman" w:cs="Times New Roman"/>
+          <w:color w:val="000000"/>
+          <w:u w:val="single" w:color="000000"/>
+          <w:lang w:bidi="ar-SA"/>
+        </w:rPr>
+      </w:pPr>
+      <w:r>
+        <w:rPr>
+          <w:rFonts w:ascii="Times New Roman" w:hAnsi="Times New Roman" w:cs="Times New Roman"/>
+          <w:color w:val="000000"/>
+          <w:u w:val="single" w:color="000000"/>
+          <w:lang w:bidi="ar-SA"/>
+        </w:rPr>
+        <w:t>Exceptions:</w:t>
+      </w:r>
+    </w:p>
+    <w:p>
+      <w:pPr>
+        <w:tabs>
+          <w:tab w:val="left" w:pos="1552"/>
+        </w:tabs>
+      </w:pPr>
+      <w:r>
+        <w:t xml:space="preserve">1a. User navigates to the contact </w:t>
+      </w:r>
+      <w:proofErr w:type="gramStart"/>
+      <w:r>
+        <w:t>page, and</w:t>
+      </w:r>
+      <w:proofErr w:type="gramEnd"/>
+      <w:r>
+        <w:t xml:space="preserve"> signs up through there.</w:t>
+      </w:r>
+    </w:p>
+    <w:p>
+      <w:pPr>
+        <w:tabs>
+          <w:tab w:val="left" w:pos="1552"/>
+        </w:tabs>
+      </w:pPr>
+      <w:r>
+        <w:t xml:space="preserve">2a. </w:t>
+      </w:r>
+      <w:r>
+        <w:t xml:space="preserve">User email address is invalid, user will be prompted to </w:t>
+      </w:r>
+      <w:r>
+        <w:t xml:space="preserve">try </w:t>
+      </w:r>
+      <w:r>
+        <w:t>again</w:t>
+      </w:r>
+      <w:r>
+        <w:t xml:space="preserve"> if he or she wants</w:t>
+      </w:r>
+      <w:r>
+        <w:t>.</w:t>
+      </w:r>
       <w:bookmarkStart w:id="0" w:name="_GoBack"/>
       <w:bookmarkEnd w:id="0"/>
-    </w:p>
-    <w:p>
-      <w:r>
-        <w:t>Trigger event: User wants to get in touch with company / user wants to sign up for newsletter.</w:t>
-      </w:r>
-    </w:p>
-    <w:p>
-      <w:pPr>
-        <w:tabs>
-          <w:tab w:val="left" w:pos="1552"/>
-        </w:tabs>
-        <w:rPr>
-          <w:b/>
-        </w:rPr>
-      </w:pPr>
-    </w:p>
-    <w:p>
-      <w:pPr>
-        <w:tabs>
-          <w:tab w:val="left" w:pos="986"/>
-        </w:tabs>
-        <w:autoSpaceDE w:val="0"/>
-        <w:autoSpaceDN w:val="0"/>
-        <w:adjustRightInd w:val="0"/>
-        <w:rPr>
-          <w:rFonts w:ascii="Times New Roman" w:hAnsi="Times New Roman" w:cs="Times New Roman"/>
-          <w:color w:val="000000"/>
-          <w:u w:val="single" w:color="000000"/>
-          <w:lang w:bidi="ar-SA"/>
-        </w:rPr>
-      </w:pPr>
-      <w:r>
-        <w:rPr>
-          <w:rFonts w:ascii="Times New Roman" w:hAnsi="Times New Roman" w:cs="Times New Roman"/>
-          <w:color w:val="000000"/>
-          <w:u w:val="single" w:color="000000"/>
-          <w:lang w:bidi="ar-SA"/>
-        </w:rPr>
-        <w:t>Steps:</w:t>
-      </w:r>
-    </w:p>
-    <w:p>
-      <w:pPr>
-        <w:tabs>
-          <w:tab w:val="left" w:pos="986"/>
-        </w:tabs>
-        <w:autoSpaceDE w:val="0"/>
-        <w:autoSpaceDN w:val="0"/>
-        <w:adjustRightInd w:val="0"/>
-        <w:rPr>
-          <w:rFonts w:ascii="Times New Roman" w:hAnsi="Times New Roman" w:cs="Times New Roman"/>
-          <w:color w:val="000000"/>
-          <w:lang w:bidi="ar-SA"/>
-        </w:rPr>
-      </w:pPr>
-      <w:r>
-        <w:rPr>
-          <w:rFonts w:ascii="Times New Roman" w:hAnsi="Times New Roman" w:cs="Times New Roman"/>
-          <w:color w:val="000000"/>
-          <w:lang w:bidi="ar-SA"/>
-        </w:rPr>
-        <w:t>1. User scrolls down the webpage and clicks on the bottom link ‘sign up for newsletter</w:t>
-      </w:r>
-    </w:p>
-    <w:p>
-      <w:pPr>
-        <w:tabs>
-          <w:tab w:val="left" w:pos="986"/>
-        </w:tabs>
-        <w:autoSpaceDE w:val="0"/>
-        <w:autoSpaceDN w:val="0"/>
-        <w:adjustRightInd w:val="0"/>
-        <w:rPr>
-          <w:rFonts w:ascii="Times New Roman" w:hAnsi="Times New Roman" w:cs="Times New Roman"/>
-          <w:color w:val="000000"/>
-          <w:lang w:bidi="ar-SA"/>
-        </w:rPr>
-      </w:pPr>
-      <w:r>
-        <w:rPr>
-          <w:rFonts w:ascii="Times New Roman" w:hAnsi="Times New Roman" w:cs="Times New Roman"/>
-          <w:color w:val="000000"/>
-          <w:lang w:bidi="ar-SA"/>
-        </w:rPr>
-        <w:t xml:space="preserve">2. </w:t>
-      </w:r>
-      <w:r>
-        <w:rPr>
-          <w:rFonts w:ascii="Times New Roman" w:hAnsi="Times New Roman" w:cs="Times New Roman"/>
-          <w:color w:val="000000"/>
-          <w:lang w:bidi="ar-SA"/>
-        </w:rPr>
-        <w:t>User enters email address and clicks ‘sign up now’</w:t>
-      </w:r>
-    </w:p>
-    <w:p>
-      <w:pPr>
-        <w:tabs>
-          <w:tab w:val="left" w:pos="986"/>
-        </w:tabs>
-        <w:autoSpaceDE w:val="0"/>
-        <w:autoSpaceDN w:val="0"/>
-        <w:adjustRightInd w:val="0"/>
-        <w:rPr>
-          <w:rFonts w:ascii="Times New Roman" w:hAnsi="Times New Roman" w:cs="Times New Roman"/>
-          <w:color w:val="000000"/>
-          <w:u w:val="single" w:color="000000"/>
-          <w:lang w:bidi="ar-SA"/>
-        </w:rPr>
-      </w:pPr>
-      <w:r>
-        <w:rPr>
-          <w:rFonts w:ascii="Times New Roman" w:hAnsi="Times New Roman" w:cs="Times New Roman"/>
-          <w:color w:val="000000"/>
-          <w:u w:val="single" w:color="000000"/>
-          <w:lang w:bidi="ar-SA"/>
-        </w:rPr>
-        <w:t>Exceptions:</w:t>
-      </w:r>
-    </w:p>
-    <w:p>
-      <w:pPr>
-        <w:tabs>
-          <w:tab w:val="left" w:pos="1552"/>
-        </w:tabs>
-      </w:pPr>
-    </w:p>
-    <w:p>
-      <w:pPr>
-        <w:tabs>
-          <w:tab w:val="left" w:pos="1552"/>
-        </w:tabs>
-      </w:pPr>
-    </w:p>
-    <w:p>
-      <w:pPr>
-        <w:tabs>
-          <w:tab w:val="left" w:pos="1552"/>
-        </w:tabs>
-      </w:pPr>
-    </w:p>
-    <w:p>
-      <w:r>
-        <w:t>// How many use cases should we have? Maybe 4?</w:t>
-      </w:r>
-    </w:p>
-    <w:p>
-      <w:r>
-        <w:t>// One use case for every persona</w:t>
-      </w:r>
-    </w:p>
-    <w:p>
-      <w:r>
-        <w:t xml:space="preserve">// Probable use cases for us. </w:t>
-      </w:r>
-    </w:p>
-    <w:p>
-      <w:r>
-        <w:t>//</w:t>
-      </w:r>
-      <w:r>
-        <w:t xml:space="preserve"> Information for Fiona</w:t>
-      </w:r>
-    </w:p>
-    <w:p>
-      <w:r>
-        <w:t>// Buying for Jack</w:t>
-      </w:r>
-    </w:p>
-    <w:p>
-      <w:r>
-        <w:t>// Newsletters for Zakaria</w:t>
-      </w:r>
-    </w:p>
-    <w:p>
-      <w:r>
-        <w:t>// Community</w:t>
-      </w:r>
-    </w:p>
-    <w:p>
-      <w:r>
-        <w:t>// Branding / FAQ / contact</w:t>
-      </w:r>
     </w:p>
     <w:sectPr>
       <w:pgSz w:w="12240" w:h="15840"/>
@@ -1882,7 +1896,7 @@
 </file>
 
 <file path=word/endnotes.xml><?xml version="1.0" encoding="utf-8"?>
-<w:endnotes xmlns:wpc="http://schemas.microsoft.com/office/word/2010/wordprocessingCanvas" xmlns:mc="http://schemas.openxmlformats.org/markup-compatibility/2006" xmlns:o="urn:schemas-microsoft-com:office:office" xmlns:r="http://schemas.openxmlformats.org/officeDocument/2006/relationships" xmlns:m="http://schemas.openxmlformats.org/officeDocument/2006/math" xmlns:v="urn:schemas-microsoft-com:vml" xmlns:wp14="http://schemas.microsoft.com/office/word/2010/wordprocessingDrawing" xmlns:wp="http://schemas.openxmlformats.org/drawingml/2006/wordprocessingDrawing" xmlns:w10="urn:schemas-microsoft-com:office:word" xmlns:w="http://schemas.openxmlformats.org/wordprocessingml/2006/main" xmlns:w14="http://schemas.microsoft.com/office/word/2010/wordml" xmlns:wpg="http://schemas.microsoft.com/office/word/2010/wordprocessingGroup" xmlns:wpi="http://schemas.microsoft.com/office/word/2010/wordprocessingInk" xmlns:wne="http://schemas.microsoft.com/office/word/2006/wordml" xmlns:wps="http://schemas.microsoft.com/office/word/2010/wordprocessingShape" mc:Ignorable="w14 wp14">
+<w:endnotes xmlns:wpc="http://schemas.microsoft.com/office/word/2010/wordprocessingCanvas" xmlns:cx="http://schemas.microsoft.com/office/drawing/2014/chartex" xmlns:cx1="http://schemas.microsoft.com/office/drawing/2015/9/8/chartex" xmlns:cx2="http://schemas.microsoft.com/office/drawing/2015/10/21/chartex" xmlns:cx3="http://schemas.microsoft.com/office/drawing/2016/5/9/chartex" xmlns:cx4="http://schemas.microsoft.com/office/drawing/2016/5/10/chartex" xmlns:cx5="http://schemas.microsoft.com/office/drawing/2016/5/11/chartex" xmlns:cx6="http://schemas.microsoft.com/office/drawing/2016/5/12/chartex" xmlns:cx7="http://schemas.microsoft.com/office/drawing/2016/5/13/chartex" xmlns:cx8="http://schemas.microsoft.com/office/drawing/2016/5/14/chartex" xmlns:mc="http://schemas.openxmlformats.org/markup-compatibility/2006" xmlns:aink="http://schemas.microsoft.com/office/drawing/2016/ink" xmlns:am3d="http://schemas.microsoft.com/office/drawing/2017/model3d" xmlns:o="urn:schemas-microsoft-com:office:office" xmlns:r="http://schemas.openxmlformats.org/officeDocument/2006/relationships" xmlns:m="http://schemas.openxmlformats.org/officeDocument/2006/math" xmlns:v="urn:schemas-microsoft-com:vml" xmlns:wp14="http://schemas.microsoft.com/office/word/2010/wordprocessingDrawing" xmlns:wp="http://schemas.openxmlformats.org/drawingml/2006/wordprocessingDrawing" xmlns:w10="urn:schemas-microsoft-com:office:word" xmlns:w="http://schemas.openxmlformats.org/wordprocessingml/2006/main" xmlns:w14="http://schemas.microsoft.com/office/word/2010/wordml" xmlns:w15="http://schemas.microsoft.com/office/word/2012/wordml" xmlns:w16cid="http://schemas.microsoft.com/office/word/2016/wordml/cid" xmlns:w16se="http://schemas.microsoft.com/office/word/2015/wordml/symex" xmlns:wpg="http://schemas.microsoft.com/office/word/2010/wordprocessingGroup" xmlns:wpi="http://schemas.microsoft.com/office/word/2010/wordprocessingInk" xmlns:wne="http://schemas.microsoft.com/office/word/2006/wordml" xmlns:wps="http://schemas.microsoft.com/office/word/2010/wordprocessingShape" mc:Ignorable="w14 w15 w16se w16cid wp14">
   <w:endnote w:type="separator" w:id="-1">
     <w:p>
       <w:r>
@@ -1901,7 +1915,7 @@
 </file>
 
 <file path=word/footnotes.xml><?xml version="1.0" encoding="utf-8"?>
-<w:footnotes xmlns:wpc="http://schemas.microsoft.com/office/word/2010/wordprocessingCanvas" xmlns:mc="http://schemas.openxmlformats.org/markup-compatibility/2006" xmlns:o="urn:schemas-microsoft-com:office:office" xmlns:r="http://schemas.openxmlformats.org/officeDocument/2006/relationships" xmlns:m="http://schemas.openxmlformats.org/officeDocument/2006/math" xmlns:v="urn:schemas-microsoft-com:vml" xmlns:wp14="http://schemas.microsoft.com/office/word/2010/wordprocessingDrawing" xmlns:wp="http://schemas.openxmlformats.org/drawingml/2006/wordprocessingDrawing" xmlns:w10="urn:schemas-microsoft-com:office:word" xmlns:w="http://schemas.openxmlformats.org/wordprocessingml/2006/main" xmlns:w14="http://schemas.microsoft.com/office/word/2010/wordml" xmlns:wpg="http://schemas.microsoft.com/office/word/2010/wordprocessingGroup" xmlns:wpi="http://schemas.microsoft.com/office/word/2010/wordprocessingInk" xmlns:wne="http://schemas.microsoft.com/office/word/2006/wordml" xmlns:wps="http://schemas.microsoft.com/office/word/2010/wordprocessingShape" mc:Ignorable="w14 wp14">
+<w:footnotes xmlns:wpc="http://schemas.microsoft.com/office/word/2010/wordprocessingCanvas" xmlns:cx="http://schemas.microsoft.com/office/drawing/2014/chartex" xmlns:cx1="http://schemas.microsoft.com/office/drawing/2015/9/8/chartex" xmlns:cx2="http://schemas.microsoft.com/office/drawing/2015/10/21/chartex" xmlns:cx3="http://schemas.microsoft.com/office/drawing/2016/5/9/chartex" xmlns:cx4="http://schemas.microsoft.com/office/drawing/2016/5/10/chartex" xmlns:cx5="http://schemas.microsoft.com/office/drawing/2016/5/11/chartex" xmlns:cx6="http://schemas.microsoft.com/office/drawing/2016/5/12/chartex" xmlns:cx7="http://schemas.microsoft.com/office/drawing/2016/5/13/chartex" xmlns:cx8="http://schemas.microsoft.com/office/drawing/2016/5/14/chartex" xmlns:mc="http://schemas.openxmlformats.org/markup-compatibility/2006" xmlns:aink="http://schemas.microsoft.com/office/drawing/2016/ink" xmlns:am3d="http://schemas.microsoft.com/office/drawing/2017/model3d" xmlns:o="urn:schemas-microsoft-com:office:office" xmlns:r="http://schemas.openxmlformats.org/officeDocument/2006/relationships" xmlns:m="http://schemas.openxmlformats.org/officeDocument/2006/math" xmlns:v="urn:schemas-microsoft-com:vml" xmlns:wp14="http://schemas.microsoft.com/office/word/2010/wordprocessingDrawing" xmlns:wp="http://schemas.openxmlformats.org/drawingml/2006/wordprocessingDrawing" xmlns:w10="urn:schemas-microsoft-com:office:word" xmlns:w="http://schemas.openxmlformats.org/wordprocessingml/2006/main" xmlns:w14="http://schemas.microsoft.com/office/word/2010/wordml" xmlns:w15="http://schemas.microsoft.com/office/word/2012/wordml" xmlns:w16cid="http://schemas.microsoft.com/office/word/2016/wordml/cid" xmlns:w16se="http://schemas.microsoft.com/office/word/2015/wordml/symex" xmlns:wpg="http://schemas.microsoft.com/office/word/2010/wordprocessingGroup" xmlns:wpi="http://schemas.microsoft.com/office/word/2010/wordprocessingInk" xmlns:wne="http://schemas.microsoft.com/office/word/2006/wordml" xmlns:wps="http://schemas.microsoft.com/office/word/2010/wordprocessingShape" mc:Ignorable="w14 w15 w16se w16cid wp14">
   <w:footnote w:type="separator" w:id="-1">
     <w:p>
       <w:r>
@@ -1920,8 +1934,8 @@
 </file>
 
 <file path=word/numbering.xml><?xml version="1.0" encoding="utf-8"?>
-<w:numbering xmlns:wpc="http://schemas.microsoft.com/office/word/2010/wordprocessingCanvas" xmlns:mc="http://schemas.openxmlformats.org/markup-compatibility/2006" xmlns:o="urn:schemas-microsoft-com:office:office" xmlns:r="http://schemas.openxmlformats.org/officeDocument/2006/relationships" xmlns:m="http://schemas.openxmlformats.org/officeDocument/2006/math" xmlns:v="urn:schemas-microsoft-com:vml" xmlns:wp14="http://schemas.microsoft.com/office/word/2010/wordprocessingDrawing" xmlns:wp="http://schemas.openxmlformats.org/drawingml/2006/wordprocessingDrawing" xmlns:w10="urn:schemas-microsoft-com:office:word" xmlns:w="http://schemas.openxmlformats.org/wordprocessingml/2006/main" xmlns:w14="http://schemas.microsoft.com/office/word/2010/wordml" xmlns:wpg="http://schemas.microsoft.com/office/word/2010/wordprocessingGroup" xmlns:wpi="http://schemas.microsoft.com/office/word/2010/wordprocessingInk" xmlns:wne="http://schemas.microsoft.com/office/word/2006/wordml" xmlns:wps="http://schemas.microsoft.com/office/word/2010/wordprocessingShape" mc:Ignorable="w14 wp14">
-  <w:abstractNum w:abstractNumId="0">
+<w:numbering xmlns:wpc="http://schemas.microsoft.com/office/word/2010/wordprocessingCanvas" xmlns:cx="http://schemas.microsoft.com/office/drawing/2014/chartex" xmlns:cx1="http://schemas.microsoft.com/office/drawing/2015/9/8/chartex" xmlns:cx2="http://schemas.microsoft.com/office/drawing/2015/10/21/chartex" xmlns:cx3="http://schemas.microsoft.com/office/drawing/2016/5/9/chartex" xmlns:cx4="http://schemas.microsoft.com/office/drawing/2016/5/10/chartex" xmlns:cx5="http://schemas.microsoft.com/office/drawing/2016/5/11/chartex" xmlns:cx6="http://schemas.microsoft.com/office/drawing/2016/5/12/chartex" xmlns:cx7="http://schemas.microsoft.com/office/drawing/2016/5/13/chartex" xmlns:cx8="http://schemas.microsoft.com/office/drawing/2016/5/14/chartex" xmlns:mc="http://schemas.openxmlformats.org/markup-compatibility/2006" xmlns:aink="http://schemas.microsoft.com/office/drawing/2016/ink" xmlns:am3d="http://schemas.microsoft.com/office/drawing/2017/model3d" xmlns:o="urn:schemas-microsoft-com:office:office" xmlns:r="http://schemas.openxmlformats.org/officeDocument/2006/relationships" xmlns:m="http://schemas.openxmlformats.org/officeDocument/2006/math" xmlns:v="urn:schemas-microsoft-com:vml" xmlns:wp14="http://schemas.microsoft.com/office/word/2010/wordprocessingDrawing" xmlns:wp="http://schemas.openxmlformats.org/drawingml/2006/wordprocessingDrawing" xmlns:w10="urn:schemas-microsoft-com:office:word" xmlns:w="http://schemas.openxmlformats.org/wordprocessingml/2006/main" xmlns:w14="http://schemas.microsoft.com/office/word/2010/wordml" xmlns:w15="http://schemas.microsoft.com/office/word/2012/wordml" xmlns:w16cid="http://schemas.microsoft.com/office/word/2016/wordml/cid" xmlns:w16se="http://schemas.microsoft.com/office/word/2015/wordml/symex" xmlns:wpg="http://schemas.microsoft.com/office/word/2010/wordprocessingGroup" xmlns:wpi="http://schemas.microsoft.com/office/word/2010/wordprocessingInk" xmlns:wne="http://schemas.microsoft.com/office/word/2006/wordml" xmlns:wps="http://schemas.microsoft.com/office/word/2010/wordprocessingShape" mc:Ignorable="w14 w15 w16se w16cid wp14">
+  <w:abstractNum w:abstractNumId="0" w15:restartNumberingAfterBreak="0">
     <w:nsid w:val="00000001"/>
     <w:multiLevelType w:val="hybridMultilevel"/>
     <w:tmpl w:val="00000001"/>
@@ -1975,7 +1989,7 @@
       <w:lvlJc w:val="left"/>
     </w:lvl>
   </w:abstractNum>
-  <w:abstractNum w:abstractNumId="1">
+  <w:abstractNum w:abstractNumId="1" w15:restartNumberingAfterBreak="0">
     <w:nsid w:val="00000002"/>
     <w:multiLevelType w:val="hybridMultilevel"/>
     <w:tmpl w:val="00000002"/>
@@ -2029,7 +2043,7 @@
       <w:lvlJc w:val="left"/>
     </w:lvl>
   </w:abstractNum>
-  <w:abstractNum w:abstractNumId="2">
+  <w:abstractNum w:abstractNumId="2" w15:restartNumberingAfterBreak="0">
     <w:nsid w:val="54A9146C"/>
     <w:multiLevelType w:val="multilevel"/>
     <w:tmpl w:val="60A6430E"/>
@@ -2151,7 +2165,7 @@
       </w:pPr>
     </w:lvl>
   </w:abstractNum>
-  <w:abstractNum w:abstractNumId="3">
+  <w:abstractNum w:abstractNumId="3" w15:restartNumberingAfterBreak="0">
     <w:nsid w:val="562171DA"/>
     <w:multiLevelType w:val="multilevel"/>
     <w:tmpl w:val="EF5E9118"/>
@@ -2280,7 +2294,7 @@
 </file>
 
 <file path=word/styles.xml><?xml version="1.0" encoding="utf-8"?>
-<w:styles xmlns:mc="http://schemas.openxmlformats.org/markup-compatibility/2006" xmlns:r="http://schemas.openxmlformats.org/officeDocument/2006/relationships" xmlns:w="http://schemas.openxmlformats.org/wordprocessingml/2006/main" xmlns:w14="http://schemas.microsoft.com/office/word/2010/wordml" mc:Ignorable="w14">
+<w:styles xmlns:mc="http://schemas.openxmlformats.org/markup-compatibility/2006" xmlns:r="http://schemas.openxmlformats.org/officeDocument/2006/relationships" xmlns:w="http://schemas.openxmlformats.org/wordprocessingml/2006/main" xmlns:w14="http://schemas.microsoft.com/office/word/2010/wordml" xmlns:w15="http://schemas.microsoft.com/office/word/2012/wordml" xmlns:w16cid="http://schemas.microsoft.com/office/word/2016/wordml/cid" xmlns:w16se="http://schemas.microsoft.com/office/word/2015/wordml/symex" mc:Ignorable="w14 w15 w16se w16cid">
   <w:docDefaults>
     <w:rPrDefault>
       <w:rPr>
@@ -2292,156 +2306,394 @@
     </w:rPrDefault>
     <w:pPrDefault/>
   </w:docDefaults>
-  <w:latentStyles w:defLockedState="0" w:defUIPriority="99" w:defSemiHidden="1" w:defUnhideWhenUsed="1" w:defQFormat="0" w:count="267">
-    <w:lsdException w:name="Normal" w:semiHidden="0" w:uiPriority="0" w:unhideWhenUsed="0" w:qFormat="1"/>
-    <w:lsdException w:name="heading 1" w:semiHidden="0" w:uiPriority="9" w:unhideWhenUsed="0" w:qFormat="1"/>
-    <w:lsdException w:name="heading 2" w:uiPriority="9" w:qFormat="1"/>
-    <w:lsdException w:name="heading 3" w:uiPriority="9" w:qFormat="1"/>
-    <w:lsdException w:name="heading 4" w:uiPriority="9" w:qFormat="1"/>
-    <w:lsdException w:name="heading 5" w:uiPriority="9" w:qFormat="1"/>
-    <w:lsdException w:name="heading 6" w:uiPriority="9" w:qFormat="1"/>
-    <w:lsdException w:name="heading 7" w:uiPriority="9" w:qFormat="1"/>
-    <w:lsdException w:name="heading 8" w:uiPriority="9" w:qFormat="1"/>
-    <w:lsdException w:name="heading 9" w:uiPriority="9" w:qFormat="1"/>
-    <w:lsdException w:name="toc 1" w:uiPriority="39"/>
-    <w:lsdException w:name="toc 2" w:uiPriority="39"/>
-    <w:lsdException w:name="toc 3" w:uiPriority="39"/>
-    <w:lsdException w:name="toc 4" w:uiPriority="39"/>
-    <w:lsdException w:name="toc 5" w:uiPriority="39"/>
-    <w:lsdException w:name="toc 6" w:uiPriority="39"/>
-    <w:lsdException w:name="toc 7" w:uiPriority="39"/>
-    <w:lsdException w:name="toc 8" w:uiPriority="39"/>
-    <w:lsdException w:name="toc 9" w:uiPriority="39"/>
-    <w:lsdException w:name="caption" w:uiPriority="35" w:qFormat="1"/>
-    <w:lsdException w:name="Title" w:semiHidden="0" w:uiPriority="10" w:unhideWhenUsed="0" w:qFormat="1"/>
-    <w:lsdException w:name="Default Paragraph Font" w:uiPriority="1"/>
-    <w:lsdException w:name="Subtitle" w:semiHidden="0" w:uiPriority="11" w:unhideWhenUsed="0" w:qFormat="1"/>
-    <w:lsdException w:name="Strong" w:semiHidden="0" w:uiPriority="22" w:unhideWhenUsed="0" w:qFormat="1"/>
-    <w:lsdException w:name="Emphasis" w:semiHidden="0" w:uiPriority="20" w:unhideWhenUsed="0" w:qFormat="1"/>
-    <w:lsdException w:name="Table Grid" w:semiHidden="0" w:uiPriority="39" w:unhideWhenUsed="0"/>
-    <w:lsdException w:name="Placeholder Text" w:unhideWhenUsed="0"/>
-    <w:lsdException w:name="No Spacing" w:semiHidden="0" w:uiPriority="1" w:unhideWhenUsed="0" w:qFormat="1"/>
-    <w:lsdException w:name="Light Shading" w:semiHidden="0" w:uiPriority="60" w:unhideWhenUsed="0"/>
-    <w:lsdException w:name="Light List" w:semiHidden="0" w:uiPriority="61" w:unhideWhenUsed="0"/>
-    <w:lsdException w:name="Light Grid" w:semiHidden="0" w:uiPriority="62" w:unhideWhenUsed="0"/>
-    <w:lsdException w:name="Medium Shading 1" w:semiHidden="0" w:uiPriority="63" w:unhideWhenUsed="0"/>
-    <w:lsdException w:name="Medium Shading 2" w:semiHidden="0" w:uiPriority="64" w:unhideWhenUsed="0"/>
-    <w:lsdException w:name="Medium List 1" w:semiHidden="0" w:uiPriority="65" w:unhideWhenUsed="0"/>
-    <w:lsdException w:name="Medium List 2" w:semiHidden="0" w:uiPriority="66" w:unhideWhenUsed="0"/>
-    <w:lsdException w:name="Medium Grid 1" w:semiHidden="0" w:uiPriority="67" w:unhideWhenUsed="0"/>
-    <w:lsdException w:name="Medium Grid 2" w:semiHidden="0" w:uiPriority="68" w:unhideWhenUsed="0"/>
-    <w:lsdException w:name="Medium Grid 3" w:semiHidden="0" w:uiPriority="69" w:unhideWhenUsed="0"/>
-    <w:lsdException w:name="Dark List" w:semiHidden="0" w:uiPriority="70" w:unhideWhenUsed="0"/>
-    <w:lsdException w:name="Colorful Shading" w:semiHidden="0" w:uiPriority="71" w:unhideWhenUsed="0"/>
-    <w:lsdException w:name="Colorful List" w:semiHidden="0" w:uiPriority="72" w:unhideWhenUsed="0"/>
-    <w:lsdException w:name="Colorful Grid" w:semiHidden="0" w:uiPriority="73" w:unhideWhenUsed="0"/>
-    <w:lsdException w:name="Light Shading Accent 1" w:semiHidden="0" w:uiPriority="60" w:unhideWhenUsed="0"/>
-    <w:lsdException w:name="Light List Accent 1" w:semiHidden="0" w:uiPriority="61" w:unhideWhenUsed="0"/>
-    <w:lsdException w:name="Light Grid Accent 1" w:semiHidden="0" w:uiPriority="62" w:unhideWhenUsed="0"/>
-    <w:lsdException w:name="Medium Shading 1 Accent 1" w:semiHidden="0" w:uiPriority="63" w:unhideWhenUsed="0"/>
-    <w:lsdException w:name="Medium Shading 2 Accent 1" w:semiHidden="0" w:uiPriority="64" w:unhideWhenUsed="0"/>
-    <w:lsdException w:name="Medium List 1 Accent 1" w:semiHidden="0" w:uiPriority="65" w:unhideWhenUsed="0"/>
-    <w:lsdException w:name="Revision" w:unhideWhenUsed="0"/>
-    <w:lsdException w:name="List Paragraph" w:semiHidden="0" w:uiPriority="34" w:unhideWhenUsed="0" w:qFormat="1"/>
-    <w:lsdException w:name="Quote" w:semiHidden="0" w:uiPriority="29" w:unhideWhenUsed="0" w:qFormat="1"/>
-    <w:lsdException w:name="Intense Quote" w:semiHidden="0" w:uiPriority="30" w:unhideWhenUsed="0" w:qFormat="1"/>
-    <w:lsdException w:name="Medium List 2 Accent 1" w:semiHidden="0" w:uiPriority="66" w:unhideWhenUsed="0"/>
-    <w:lsdException w:name="Medium Grid 1 Accent 1" w:semiHidden="0" w:uiPriority="67" w:unhideWhenUsed="0"/>
-    <w:lsdException w:name="Medium Grid 2 Accent 1" w:semiHidden="0" w:uiPriority="68" w:unhideWhenUsed="0"/>
-    <w:lsdException w:name="Medium Grid 3 Accent 1" w:semiHidden="0" w:uiPriority="69" w:unhideWhenUsed="0"/>
-    <w:lsdException w:name="Dark List Accent 1" w:semiHidden="0" w:uiPriority="70" w:unhideWhenUsed="0"/>
-    <w:lsdException w:name="Colorful Shading Accent 1" w:semiHidden="0" w:uiPriority="71" w:unhideWhenUsed="0"/>
-    <w:lsdException w:name="Colorful List Accent 1" w:semiHidden="0" w:uiPriority="72" w:unhideWhenUsed="0"/>
-    <w:lsdException w:name="Colorful Grid Accent 1" w:semiHidden="0" w:uiPriority="73" w:unhideWhenUsed="0"/>
-    <w:lsdException w:name="Light Shading Accent 2" w:semiHidden="0" w:uiPriority="60" w:unhideWhenUsed="0"/>
-    <w:lsdException w:name="Light List Accent 2" w:semiHidden="0" w:uiPriority="61" w:unhideWhenUsed="0"/>
-    <w:lsdException w:name="Light Grid Accent 2" w:semiHidden="0" w:uiPriority="62" w:unhideWhenUsed="0"/>
-    <w:lsdException w:name="Medium Shading 1 Accent 2" w:semiHidden="0" w:uiPriority="63" w:unhideWhenUsed="0"/>
-    <w:lsdException w:name="Medium Shading 2 Accent 2" w:semiHidden="0" w:uiPriority="64" w:unhideWhenUsed="0"/>
-    <w:lsdException w:name="Medium List 1 Accent 2" w:semiHidden="0" w:uiPriority="65" w:unhideWhenUsed="0"/>
-    <w:lsdException w:name="Medium List 2 Accent 2" w:semiHidden="0" w:uiPriority="66" w:unhideWhenUsed="0"/>
-    <w:lsdException w:name="Medium Grid 1 Accent 2" w:semiHidden="0" w:uiPriority="67" w:unhideWhenUsed="0"/>
-    <w:lsdException w:name="Medium Grid 2 Accent 2" w:semiHidden="0" w:uiPriority="68" w:unhideWhenUsed="0"/>
-    <w:lsdException w:name="Medium Grid 3 Accent 2" w:semiHidden="0" w:uiPriority="69" w:unhideWhenUsed="0"/>
-    <w:lsdException w:name="Dark List Accent 2" w:semiHidden="0" w:uiPriority="70" w:unhideWhenUsed="0"/>
-    <w:lsdException w:name="Colorful Shading Accent 2" w:semiHidden="0" w:uiPriority="71" w:unhideWhenUsed="0"/>
-    <w:lsdException w:name="Colorful List Accent 2" w:semiHidden="0" w:uiPriority="72" w:unhideWhenUsed="0"/>
-    <w:lsdException w:name="Colorful Grid Accent 2" w:semiHidden="0" w:uiPriority="73" w:unhideWhenUsed="0"/>
-    <w:lsdException w:name="Light Shading Accent 3" w:semiHidden="0" w:uiPriority="60" w:unhideWhenUsed="0"/>
-    <w:lsdException w:name="Light List Accent 3" w:semiHidden="0" w:uiPriority="61" w:unhideWhenUsed="0"/>
-    <w:lsdException w:name="Light Grid Accent 3" w:semiHidden="0" w:uiPriority="62" w:unhideWhenUsed="0"/>
-    <w:lsdException w:name="Medium Shading 1 Accent 3" w:semiHidden="0" w:uiPriority="63" w:unhideWhenUsed="0"/>
-    <w:lsdException w:name="Medium Shading 2 Accent 3" w:semiHidden="0" w:uiPriority="64" w:unhideWhenUsed="0"/>
-    <w:lsdException w:name="Medium List 1 Accent 3" w:semiHidden="0" w:uiPriority="65" w:unhideWhenUsed="0"/>
-    <w:lsdException w:name="Medium List 2 Accent 3" w:semiHidden="0" w:uiPriority="66" w:unhideWhenUsed="0"/>
-    <w:lsdException w:name="Medium Grid 1 Accent 3" w:semiHidden="0" w:uiPriority="67" w:unhideWhenUsed="0"/>
-    <w:lsdException w:name="Medium Grid 2 Accent 3" w:semiHidden="0" w:uiPriority="68" w:unhideWhenUsed="0"/>
-    <w:lsdException w:name="Medium Grid 3 Accent 3" w:semiHidden="0" w:uiPriority="69" w:unhideWhenUsed="0"/>
-    <w:lsdException w:name="Dark List Accent 3" w:semiHidden="0" w:uiPriority="70" w:unhideWhenUsed="0"/>
-    <w:lsdException w:name="Colorful Shading Accent 3" w:semiHidden="0" w:uiPriority="71" w:unhideWhenUsed="0"/>
-    <w:lsdException w:name="Colorful List Accent 3" w:semiHidden="0" w:uiPriority="72" w:unhideWhenUsed="0"/>
-    <w:lsdException w:name="Colorful Grid Accent 3" w:semiHidden="0" w:uiPriority="73" w:unhideWhenUsed="0"/>
-    <w:lsdException w:name="Light Shading Accent 4" w:semiHidden="0" w:uiPriority="60" w:unhideWhenUsed="0"/>
-    <w:lsdException w:name="Light List Accent 4" w:semiHidden="0" w:uiPriority="61" w:unhideWhenUsed="0"/>
-    <w:lsdException w:name="Light Grid Accent 4" w:semiHidden="0" w:uiPriority="62" w:unhideWhenUsed="0"/>
-    <w:lsdException w:name="Medium Shading 1 Accent 4" w:semiHidden="0" w:uiPriority="63" w:unhideWhenUsed="0"/>
-    <w:lsdException w:name="Medium Shading 2 Accent 4" w:semiHidden="0" w:uiPriority="64" w:unhideWhenUsed="0"/>
-    <w:lsdException w:name="Medium List 1 Accent 4" w:semiHidden="0" w:uiPriority="65" w:unhideWhenUsed="0"/>
-    <w:lsdException w:name="Medium List 2 Accent 4" w:semiHidden="0" w:uiPriority="66" w:unhideWhenUsed="0"/>
-    <w:lsdException w:name="Medium Grid 1 Accent 4" w:semiHidden="0" w:uiPriority="67" w:unhideWhenUsed="0"/>
-    <w:lsdException w:name="Medium Grid 2 Accent 4" w:semiHidden="0" w:uiPriority="68" w:unhideWhenUsed="0"/>
-    <w:lsdException w:name="Medium Grid 3 Accent 4" w:semiHidden="0" w:uiPriority="69" w:unhideWhenUsed="0"/>
-    <w:lsdException w:name="Dark List Accent 4" w:semiHidden="0" w:uiPriority="70" w:unhideWhenUsed="0"/>
-    <w:lsdException w:name="Colorful Shading Accent 4" w:semiHidden="0" w:uiPriority="71" w:unhideWhenUsed="0"/>
-    <w:lsdException w:name="Colorful List Accent 4" w:semiHidden="0" w:uiPriority="72" w:unhideWhenUsed="0"/>
-    <w:lsdException w:name="Colorful Grid Accent 4" w:semiHidden="0" w:uiPriority="73" w:unhideWhenUsed="0"/>
-    <w:lsdException w:name="Light Shading Accent 5" w:semiHidden="0" w:uiPriority="60" w:unhideWhenUsed="0"/>
-    <w:lsdException w:name="Light List Accent 5" w:semiHidden="0" w:uiPriority="61" w:unhideWhenUsed="0"/>
-    <w:lsdException w:name="Light Grid Accent 5" w:semiHidden="0" w:uiPriority="62" w:unhideWhenUsed="0"/>
-    <w:lsdException w:name="Medium Shading 1 Accent 5" w:semiHidden="0" w:uiPriority="63" w:unhideWhenUsed="0"/>
-    <w:lsdException w:name="Medium Shading 2 Accent 5" w:semiHidden="0" w:uiPriority="64" w:unhideWhenUsed="0"/>
-    <w:lsdException w:name="Medium List 1 Accent 5" w:semiHidden="0" w:uiPriority="65" w:unhideWhenUsed="0"/>
-    <w:lsdException w:name="Medium List 2 Accent 5" w:semiHidden="0" w:uiPriority="66" w:unhideWhenUsed="0"/>
-    <w:lsdException w:name="Medium Grid 1 Accent 5" w:semiHidden="0" w:uiPriority="67" w:unhideWhenUsed="0"/>
-    <w:lsdException w:name="Medium Grid 2 Accent 5" w:semiHidden="0" w:uiPriority="68" w:unhideWhenUsed="0"/>
-    <w:lsdException w:name="Medium Grid 3 Accent 5" w:semiHidden="0" w:uiPriority="69" w:unhideWhenUsed="0"/>
-    <w:lsdException w:name="Dark List Accent 5" w:semiHidden="0" w:uiPriority="70" w:unhideWhenUsed="0"/>
-    <w:lsdException w:name="Colorful Shading Accent 5" w:semiHidden="0" w:uiPriority="71" w:unhideWhenUsed="0"/>
-    <w:lsdException w:name="Colorful List Accent 5" w:semiHidden="0" w:uiPriority="72" w:unhideWhenUsed="0"/>
-    <w:lsdException w:name="Colorful Grid Accent 5" w:semiHidden="0" w:uiPriority="73" w:unhideWhenUsed="0"/>
-    <w:lsdException w:name="Light Shading Accent 6" w:semiHidden="0" w:uiPriority="60" w:unhideWhenUsed="0"/>
-    <w:lsdException w:name="Light List Accent 6" w:semiHidden="0" w:uiPriority="61" w:unhideWhenUsed="0"/>
-    <w:lsdException w:name="Light Grid Accent 6" w:semiHidden="0" w:uiPriority="62" w:unhideWhenUsed="0"/>
-    <w:lsdException w:name="Medium Shading 1 Accent 6" w:semiHidden="0" w:uiPriority="63" w:unhideWhenUsed="0"/>
-    <w:lsdException w:name="Medium Shading 2 Accent 6" w:semiHidden="0" w:uiPriority="64" w:unhideWhenUsed="0"/>
-    <w:lsdException w:name="Medium List 1 Accent 6" w:semiHidden="0" w:uiPriority="65" w:unhideWhenUsed="0"/>
-    <w:lsdException w:name="Medium List 2 Accent 6" w:semiHidden="0" w:uiPriority="66" w:unhideWhenUsed="0"/>
-    <w:lsdException w:name="Medium Grid 1 Accent 6" w:semiHidden="0" w:uiPriority="67" w:unhideWhenUsed="0"/>
-    <w:lsdException w:name="Medium Grid 2 Accent 6" w:semiHidden="0" w:uiPriority="68" w:unhideWhenUsed="0"/>
-    <w:lsdException w:name="Medium Grid 3 Accent 6" w:semiHidden="0" w:uiPriority="69" w:unhideWhenUsed="0"/>
-    <w:lsdException w:name="Dark List Accent 6" w:semiHidden="0" w:uiPriority="70" w:unhideWhenUsed="0"/>
-    <w:lsdException w:name="Colorful Shading Accent 6" w:semiHidden="0" w:uiPriority="71" w:unhideWhenUsed="0"/>
-    <w:lsdException w:name="Colorful List Accent 6" w:semiHidden="0" w:uiPriority="72" w:unhideWhenUsed="0"/>
-    <w:lsdException w:name="Colorful Grid Accent 6" w:semiHidden="0" w:uiPriority="73" w:unhideWhenUsed="0"/>
-    <w:lsdException w:name="Subtle Emphasis" w:semiHidden="0" w:uiPriority="19" w:unhideWhenUsed="0" w:qFormat="1"/>
-    <w:lsdException w:name="Intense Emphasis" w:semiHidden="0" w:uiPriority="21" w:unhideWhenUsed="0" w:qFormat="1"/>
-    <w:lsdException w:name="Subtle Reference" w:semiHidden="0" w:uiPriority="31" w:unhideWhenUsed="0" w:qFormat="1"/>
-    <w:lsdException w:name="Intense Reference" w:semiHidden="0" w:uiPriority="32" w:unhideWhenUsed="0" w:qFormat="1"/>
-    <w:lsdException w:name="Book Title" w:semiHidden="0" w:uiPriority="33" w:unhideWhenUsed="0" w:qFormat="1"/>
-    <w:lsdException w:name="Bibliography" w:uiPriority="37"/>
-    <w:lsdException w:name="TOC Heading" w:uiPriority="39" w:qFormat="1"/>
+  <w:latentStyles w:defLockedState="0" w:defUIPriority="99" w:defSemiHidden="0" w:defUnhideWhenUsed="0" w:defQFormat="0" w:count="375">
+    <w:lsdException w:name="Normal" w:uiPriority="0" w:qFormat="1"/>
+    <w:lsdException w:name="heading 1" w:uiPriority="9" w:qFormat="1"/>
+    <w:lsdException w:name="heading 2" w:semiHidden="1" w:uiPriority="9" w:unhideWhenUsed="1" w:qFormat="1"/>
+    <w:lsdException w:name="heading 3" w:semiHidden="1" w:uiPriority="9" w:unhideWhenUsed="1" w:qFormat="1"/>
+    <w:lsdException w:name="heading 4" w:semiHidden="1" w:uiPriority="9" w:unhideWhenUsed="1" w:qFormat="1"/>
+    <w:lsdException w:name="heading 5" w:semiHidden="1" w:uiPriority="9" w:unhideWhenUsed="1" w:qFormat="1"/>
+    <w:lsdException w:name="heading 6" w:semiHidden="1" w:uiPriority="9" w:unhideWhenUsed="1" w:qFormat="1"/>
+    <w:lsdException w:name="heading 7" w:semiHidden="1" w:uiPriority="9" w:unhideWhenUsed="1" w:qFormat="1"/>
+    <w:lsdException w:name="heading 8" w:semiHidden="1" w:uiPriority="9" w:unhideWhenUsed="1" w:qFormat="1"/>
+    <w:lsdException w:name="heading 9" w:semiHidden="1" w:uiPriority="9" w:unhideWhenUsed="1" w:qFormat="1"/>
+    <w:lsdException w:name="index 1" w:semiHidden="1" w:unhideWhenUsed="1"/>
+    <w:lsdException w:name="index 2" w:semiHidden="1" w:unhideWhenUsed="1"/>
+    <w:lsdException w:name="index 3" w:semiHidden="1" w:unhideWhenUsed="1"/>
+    <w:lsdException w:name="index 4" w:semiHidden="1" w:unhideWhenUsed="1"/>
+    <w:lsdException w:name="index 5" w:semiHidden="1" w:unhideWhenUsed="1"/>
+    <w:lsdException w:name="index 6" w:semiHidden="1" w:unhideWhenUsed="1"/>
+    <w:lsdException w:name="index 7" w:semiHidden="1" w:unhideWhenUsed="1"/>
+    <w:lsdException w:name="index 8" w:semiHidden="1" w:unhideWhenUsed="1"/>
+    <w:lsdException w:name="index 9" w:semiHidden="1" w:unhideWhenUsed="1"/>
+    <w:lsdException w:name="toc 1" w:semiHidden="1" w:uiPriority="39" w:unhideWhenUsed="1"/>
+    <w:lsdException w:name="toc 2" w:semiHidden="1" w:uiPriority="39" w:unhideWhenUsed="1"/>
+    <w:lsdException w:name="toc 3" w:semiHidden="1" w:uiPriority="39" w:unhideWhenUsed="1"/>
+    <w:lsdException w:name="toc 4" w:semiHidden="1" w:uiPriority="39" w:unhideWhenUsed="1"/>
+    <w:lsdException w:name="toc 5" w:semiHidden="1" w:uiPriority="39" w:unhideWhenUsed="1"/>
+    <w:lsdException w:name="toc 6" w:semiHidden="1" w:uiPriority="39" w:unhideWhenUsed="1"/>
+    <w:lsdException w:name="toc 7" w:semiHidden="1" w:uiPriority="39" w:unhideWhenUsed="1"/>
+    <w:lsdException w:name="toc 8" w:semiHidden="1" w:uiPriority="39" w:unhideWhenUsed="1"/>
+    <w:lsdException w:name="toc 9" w:semiHidden="1" w:uiPriority="39" w:unhideWhenUsed="1"/>
+    <w:lsdException w:name="Normal Indent" w:semiHidden="1" w:unhideWhenUsed="1"/>
+    <w:lsdException w:name="footnote text" w:semiHidden="1" w:unhideWhenUsed="1"/>
+    <w:lsdException w:name="annotation text" w:semiHidden="1" w:unhideWhenUsed="1"/>
+    <w:lsdException w:name="header" w:semiHidden="1" w:unhideWhenUsed="1"/>
+    <w:lsdException w:name="footer" w:semiHidden="1" w:unhideWhenUsed="1"/>
+    <w:lsdException w:name="index heading" w:semiHidden="1" w:unhideWhenUsed="1"/>
+    <w:lsdException w:name="caption" w:semiHidden="1" w:uiPriority="35" w:unhideWhenUsed="1" w:qFormat="1"/>
+    <w:lsdException w:name="table of figures" w:semiHidden="1" w:unhideWhenUsed="1"/>
+    <w:lsdException w:name="envelope address" w:semiHidden="1" w:unhideWhenUsed="1"/>
+    <w:lsdException w:name="envelope return" w:semiHidden="1" w:unhideWhenUsed="1"/>
+    <w:lsdException w:name="footnote reference" w:semiHidden="1" w:unhideWhenUsed="1"/>
+    <w:lsdException w:name="annotation reference" w:semiHidden="1" w:unhideWhenUsed="1"/>
+    <w:lsdException w:name="line number" w:semiHidden="1" w:unhideWhenUsed="1"/>
+    <w:lsdException w:name="page number" w:semiHidden="1" w:unhideWhenUsed="1"/>
+    <w:lsdException w:name="endnote reference" w:semiHidden="1" w:unhideWhenUsed="1"/>
+    <w:lsdException w:name="endnote text" w:semiHidden="1" w:unhideWhenUsed="1"/>
+    <w:lsdException w:name="table of authorities" w:semiHidden="1" w:unhideWhenUsed="1"/>
+    <w:lsdException w:name="macro" w:semiHidden="1" w:unhideWhenUsed="1"/>
+    <w:lsdException w:name="toa heading" w:semiHidden="1" w:unhideWhenUsed="1"/>
+    <w:lsdException w:name="List" w:semiHidden="1" w:unhideWhenUsed="1"/>
+    <w:lsdException w:name="List Bullet" w:semiHidden="1" w:unhideWhenUsed="1"/>
+    <w:lsdException w:name="List Number" w:semiHidden="1" w:unhideWhenUsed="1"/>
+    <w:lsdException w:name="List 2" w:semiHidden="1" w:unhideWhenUsed="1"/>
+    <w:lsdException w:name="List 3" w:semiHidden="1" w:unhideWhenUsed="1"/>
+    <w:lsdException w:name="List 4" w:semiHidden="1" w:unhideWhenUsed="1"/>
+    <w:lsdException w:name="List 5" w:semiHidden="1" w:unhideWhenUsed="1"/>
+    <w:lsdException w:name="List Bullet 2" w:semiHidden="1" w:unhideWhenUsed="1"/>
+    <w:lsdException w:name="List Bullet 3" w:semiHidden="1" w:unhideWhenUsed="1"/>
+    <w:lsdException w:name="List Bullet 4" w:semiHidden="1" w:unhideWhenUsed="1"/>
+    <w:lsdException w:name="List Bullet 5" w:semiHidden="1" w:unhideWhenUsed="1"/>
+    <w:lsdException w:name="List Number 2" w:semiHidden="1" w:unhideWhenUsed="1"/>
+    <w:lsdException w:name="List Number 3" w:semiHidden="1" w:unhideWhenUsed="1"/>
+    <w:lsdException w:name="List Number 4" w:semiHidden="1" w:unhideWhenUsed="1"/>
+    <w:lsdException w:name="List Number 5" w:semiHidden="1" w:unhideWhenUsed="1"/>
+    <w:lsdException w:name="Title" w:uiPriority="10" w:qFormat="1"/>
+    <w:lsdException w:name="Closing" w:semiHidden="1" w:unhideWhenUsed="1"/>
+    <w:lsdException w:name="Signature" w:semiHidden="1" w:unhideWhenUsed="1"/>
+    <w:lsdException w:name="Default Paragraph Font" w:semiHidden="1" w:uiPriority="1" w:unhideWhenUsed="1"/>
+    <w:lsdException w:name="Body Text" w:semiHidden="1" w:unhideWhenUsed="1"/>
+    <w:lsdException w:name="Body Text Indent" w:semiHidden="1" w:unhideWhenUsed="1"/>
+    <w:lsdException w:name="List Continue" w:semiHidden="1" w:unhideWhenUsed="1"/>
+    <w:lsdException w:name="List Continue 2" w:semiHidden="1" w:unhideWhenUsed="1"/>
+    <w:lsdException w:name="List Continue 3" w:semiHidden="1" w:unhideWhenUsed="1"/>
+    <w:lsdException w:name="List Continue 4" w:semiHidden="1" w:unhideWhenUsed="1"/>
+    <w:lsdException w:name="List Continue 5" w:semiHidden="1" w:unhideWhenUsed="1"/>
+    <w:lsdException w:name="Message Header" w:semiHidden="1" w:unhideWhenUsed="1"/>
+    <w:lsdException w:name="Subtitle" w:uiPriority="11" w:qFormat="1"/>
+    <w:lsdException w:name="Salutation" w:semiHidden="1" w:unhideWhenUsed="1"/>
+    <w:lsdException w:name="Date" w:semiHidden="1" w:unhideWhenUsed="1"/>
+    <w:lsdException w:name="Body Text First Indent" w:semiHidden="1" w:unhideWhenUsed="1"/>
+    <w:lsdException w:name="Body Text First Indent 2" w:semiHidden="1" w:unhideWhenUsed="1"/>
+    <w:lsdException w:name="Note Heading" w:semiHidden="1" w:unhideWhenUsed="1"/>
+    <w:lsdException w:name="Body Text 2" w:semiHidden="1" w:unhideWhenUsed="1"/>
+    <w:lsdException w:name="Body Text 3" w:semiHidden="1" w:unhideWhenUsed="1"/>
+    <w:lsdException w:name="Body Text Indent 2" w:semiHidden="1" w:unhideWhenUsed="1"/>
+    <w:lsdException w:name="Body Text Indent 3" w:semiHidden="1" w:unhideWhenUsed="1"/>
+    <w:lsdException w:name="Block Text" w:semiHidden="1" w:unhideWhenUsed="1"/>
+    <w:lsdException w:name="Hyperlink" w:semiHidden="1" w:unhideWhenUsed="1"/>
+    <w:lsdException w:name="FollowedHyperlink" w:semiHidden="1" w:unhideWhenUsed="1"/>
+    <w:lsdException w:name="Strong" w:uiPriority="22" w:qFormat="1"/>
+    <w:lsdException w:name="Emphasis" w:uiPriority="20" w:qFormat="1"/>
+    <w:lsdException w:name="Document Map" w:semiHidden="1" w:unhideWhenUsed="1"/>
+    <w:lsdException w:name="Plain Text" w:semiHidden="1" w:unhideWhenUsed="1"/>
+    <w:lsdException w:name="E-mail Signature" w:semiHidden="1" w:unhideWhenUsed="1"/>
+    <w:lsdException w:name="HTML Top of Form" w:semiHidden="1" w:unhideWhenUsed="1"/>
+    <w:lsdException w:name="HTML Bottom of Form" w:semiHidden="1" w:unhideWhenUsed="1"/>
+    <w:lsdException w:name="Normal (Web)" w:semiHidden="1" w:unhideWhenUsed="1"/>
+    <w:lsdException w:name="HTML Acronym" w:semiHidden="1" w:unhideWhenUsed="1"/>
+    <w:lsdException w:name="HTML Address" w:semiHidden="1" w:unhideWhenUsed="1"/>
+    <w:lsdException w:name="HTML Cite" w:semiHidden="1" w:unhideWhenUsed="1"/>
+    <w:lsdException w:name="HTML Code" w:semiHidden="1" w:unhideWhenUsed="1"/>
+    <w:lsdException w:name="HTML Definition" w:semiHidden="1" w:unhideWhenUsed="1"/>
+    <w:lsdException w:name="HTML Keyboard" w:semiHidden="1" w:unhideWhenUsed="1"/>
+    <w:lsdException w:name="HTML Preformatted" w:semiHidden="1" w:unhideWhenUsed="1"/>
+    <w:lsdException w:name="HTML Sample" w:semiHidden="1" w:unhideWhenUsed="1"/>
+    <w:lsdException w:name="HTML Typewriter" w:semiHidden="1" w:unhideWhenUsed="1"/>
+    <w:lsdException w:name="HTML Variable" w:semiHidden="1" w:unhideWhenUsed="1"/>
+    <w:lsdException w:name="Normal Table" w:semiHidden="1" w:unhideWhenUsed="1"/>
+    <w:lsdException w:name="annotation subject" w:semiHidden="1" w:unhideWhenUsed="1"/>
+    <w:lsdException w:name="No List" w:semiHidden="1" w:unhideWhenUsed="1"/>
+    <w:lsdException w:name="Outline List 1" w:semiHidden="1" w:unhideWhenUsed="1"/>
+    <w:lsdException w:name="Outline List 2" w:semiHidden="1" w:unhideWhenUsed="1"/>
+    <w:lsdException w:name="Outline List 3" w:semiHidden="1" w:unhideWhenUsed="1"/>
+    <w:lsdException w:name="Table Simple 1" w:semiHidden="1" w:unhideWhenUsed="1"/>
+    <w:lsdException w:name="Table Simple 2" w:semiHidden="1" w:unhideWhenUsed="1"/>
+    <w:lsdException w:name="Table Simple 3" w:semiHidden="1" w:unhideWhenUsed="1"/>
+    <w:lsdException w:name="Table Classic 1" w:semiHidden="1" w:unhideWhenUsed="1"/>
+    <w:lsdException w:name="Table Classic 2" w:semiHidden="1" w:unhideWhenUsed="1"/>
+    <w:lsdException w:name="Table Classic 3" w:semiHidden="1" w:unhideWhenUsed="1"/>
+    <w:lsdException w:name="Table Classic 4" w:semiHidden="1" w:unhideWhenUsed="1"/>
+    <w:lsdException w:name="Table Colorful 1" w:semiHidden="1" w:unhideWhenUsed="1"/>
+    <w:lsdException w:name="Table Colorful 2" w:semiHidden="1" w:unhideWhenUsed="1"/>
+    <w:lsdException w:name="Table Colorful 3" w:semiHidden="1" w:unhideWhenUsed="1"/>
+    <w:lsdException w:name="Table Columns 1" w:semiHidden="1" w:unhideWhenUsed="1"/>
+    <w:lsdException w:name="Table Columns 2" w:semiHidden="1" w:unhideWhenUsed="1"/>
+    <w:lsdException w:name="Table Columns 3" w:semiHidden="1" w:unhideWhenUsed="1"/>
+    <w:lsdException w:name="Table Columns 4" w:semiHidden="1" w:unhideWhenUsed="1"/>
+    <w:lsdException w:name="Table Columns 5" w:semiHidden="1" w:unhideWhenUsed="1"/>
+    <w:lsdException w:name="Table Grid 1" w:semiHidden="1" w:unhideWhenUsed="1"/>
+    <w:lsdException w:name="Table Grid 2" w:semiHidden="1" w:unhideWhenUsed="1"/>
+    <w:lsdException w:name="Table Grid 3" w:semiHidden="1" w:unhideWhenUsed="1"/>
+    <w:lsdException w:name="Table Grid 4" w:semiHidden="1" w:unhideWhenUsed="1"/>
+    <w:lsdException w:name="Table Grid 5" w:semiHidden="1" w:unhideWhenUsed="1"/>
+    <w:lsdException w:name="Table Grid 6" w:semiHidden="1" w:unhideWhenUsed="1"/>
+    <w:lsdException w:name="Table Grid 7" w:semiHidden="1" w:unhideWhenUsed="1"/>
+    <w:lsdException w:name="Table Grid 8" w:semiHidden="1" w:unhideWhenUsed="1"/>
+    <w:lsdException w:name="Table List 1" w:semiHidden="1" w:unhideWhenUsed="1"/>
+    <w:lsdException w:name="Table List 2" w:semiHidden="1" w:unhideWhenUsed="1"/>
+    <w:lsdException w:name="Table List 3" w:semiHidden="1" w:unhideWhenUsed="1"/>
+    <w:lsdException w:name="Table List 4" w:semiHidden="1" w:unhideWhenUsed="1"/>
+    <w:lsdException w:name="Table List 5" w:semiHidden="1" w:unhideWhenUsed="1"/>
+    <w:lsdException w:name="Table List 6" w:semiHidden="1" w:unhideWhenUsed="1"/>
+    <w:lsdException w:name="Table List 7" w:semiHidden="1" w:unhideWhenUsed="1"/>
+    <w:lsdException w:name="Table List 8" w:semiHidden="1" w:unhideWhenUsed="1"/>
+    <w:lsdException w:name="Table 3D effects 1" w:semiHidden="1" w:unhideWhenUsed="1"/>
+    <w:lsdException w:name="Table 3D effects 2" w:semiHidden="1" w:unhideWhenUsed="1"/>
+    <w:lsdException w:name="Table 3D effects 3" w:semiHidden="1" w:unhideWhenUsed="1"/>
+    <w:lsdException w:name="Table Contemporary" w:semiHidden="1" w:unhideWhenUsed="1"/>
+    <w:lsdException w:name="Table Elegant" w:semiHidden="1" w:unhideWhenUsed="1"/>
+    <w:lsdException w:name="Table Professional" w:semiHidden="1" w:unhideWhenUsed="1"/>
+    <w:lsdException w:name="Table Subtle 1" w:semiHidden="1" w:unhideWhenUsed="1"/>
+    <w:lsdException w:name="Table Subtle 2" w:semiHidden="1" w:unhideWhenUsed="1"/>
+    <w:lsdException w:name="Table Web 1" w:semiHidden="1" w:unhideWhenUsed="1"/>
+    <w:lsdException w:name="Table Web 2" w:semiHidden="1" w:unhideWhenUsed="1"/>
+    <w:lsdException w:name="Table Web 3" w:semiHidden="1" w:unhideWhenUsed="1"/>
+    <w:lsdException w:name="Balloon Text" w:semiHidden="1" w:unhideWhenUsed="1"/>
+    <w:lsdException w:name="Table Grid" w:semiHidden="1" w:uiPriority="39" w:unhideWhenUsed="1"/>
+    <w:lsdException w:name="Table Theme" w:semiHidden="1" w:unhideWhenUsed="1"/>
+    <w:lsdException w:name="Placeholder Text" w:semiHidden="1"/>
+    <w:lsdException w:name="No Spacing" w:uiPriority="1" w:qFormat="1"/>
+    <w:lsdException w:name="Light Shading" w:uiPriority="60"/>
+    <w:lsdException w:name="Light List" w:uiPriority="61"/>
+    <w:lsdException w:name="Light Grid" w:uiPriority="62"/>
+    <w:lsdException w:name="Medium Shading 1" w:uiPriority="63"/>
+    <w:lsdException w:name="Medium Shading 2" w:uiPriority="64"/>
+    <w:lsdException w:name="Medium List 1" w:uiPriority="65"/>
+    <w:lsdException w:name="Medium List 2" w:uiPriority="66"/>
+    <w:lsdException w:name="Medium Grid 1" w:uiPriority="67"/>
+    <w:lsdException w:name="Medium Grid 2" w:uiPriority="68"/>
+    <w:lsdException w:name="Medium Grid 3" w:uiPriority="69"/>
+    <w:lsdException w:name="Dark List" w:uiPriority="70"/>
+    <w:lsdException w:name="Colorful Shading" w:uiPriority="71"/>
+    <w:lsdException w:name="Colorful List" w:uiPriority="72"/>
+    <w:lsdException w:name="Colorful Grid" w:uiPriority="73"/>
+    <w:lsdException w:name="Light Shading Accent 1" w:uiPriority="60"/>
+    <w:lsdException w:name="Light List Accent 1" w:uiPriority="61"/>
+    <w:lsdException w:name="Light Grid Accent 1" w:uiPriority="62"/>
+    <w:lsdException w:name="Medium Shading 1 Accent 1" w:uiPriority="63"/>
+    <w:lsdException w:name="Medium Shading 2 Accent 1" w:uiPriority="64"/>
+    <w:lsdException w:name="Medium List 1 Accent 1" w:uiPriority="65"/>
+    <w:lsdException w:name="Revision" w:semiHidden="1"/>
+    <w:lsdException w:name="List Paragraph" w:uiPriority="34" w:qFormat="1"/>
+    <w:lsdException w:name="Quote" w:uiPriority="29" w:qFormat="1"/>
+    <w:lsdException w:name="Intense Quote" w:uiPriority="30" w:qFormat="1"/>
+    <w:lsdException w:name="Medium List 2 Accent 1" w:uiPriority="66"/>
+    <w:lsdException w:name="Medium Grid 1 Accent 1" w:uiPriority="67"/>
+    <w:lsdException w:name="Medium Grid 2 Accent 1" w:uiPriority="68"/>
+    <w:lsdException w:name="Medium Grid 3 Accent 1" w:uiPriority="69"/>
+    <w:lsdException w:name="Dark List Accent 1" w:uiPriority="70"/>
+    <w:lsdException w:name="Colorful Shading Accent 1" w:uiPriority="71"/>
+    <w:lsdException w:name="Colorful List Accent 1" w:uiPriority="72"/>
+    <w:lsdException w:name="Colorful Grid Accent 1" w:uiPriority="73"/>
+    <w:lsdException w:name="Light Shading Accent 2" w:uiPriority="60"/>
+    <w:lsdException w:name="Light List Accent 2" w:uiPriority="61"/>
+    <w:lsdException w:name="Light Grid Accent 2" w:uiPriority="62"/>
+    <w:lsdException w:name="Medium Shading 1 Accent 2" w:uiPriority="63"/>
+    <w:lsdException w:name="Medium Shading 2 Accent 2" w:uiPriority="64"/>
+    <w:lsdException w:name="Medium List 1 Accent 2" w:uiPriority="65"/>
+    <w:lsdException w:name="Medium List 2 Accent 2" w:uiPriority="66"/>
+    <w:lsdException w:name="Medium Grid 1 Accent 2" w:uiPriority="67"/>
+    <w:lsdException w:name="Medium Grid 2 Accent 2" w:uiPriority="68"/>
+    <w:lsdException w:name="Medium Grid 3 Accent 2" w:uiPriority="69"/>
+    <w:lsdException w:name="Dark List Accent 2" w:uiPriority="70"/>
+    <w:lsdException w:name="Colorful Shading Accent 2" w:uiPriority="71"/>
+    <w:lsdException w:name="Colorful List Accent 2" w:uiPriority="72"/>
+    <w:lsdException w:name="Colorful Grid Accent 2" w:uiPriority="73"/>
+    <w:lsdException w:name="Light Shading Accent 3" w:uiPriority="60"/>
+    <w:lsdException w:name="Light List Accent 3" w:uiPriority="61"/>
+    <w:lsdException w:name="Light Grid Accent 3" w:uiPriority="62"/>
+    <w:lsdException w:name="Medium Shading 1 Accent 3" w:uiPriority="63"/>
+    <w:lsdException w:name="Medium Shading 2 Accent 3" w:uiPriority="64"/>
+    <w:lsdException w:name="Medium List 1 Accent 3" w:uiPriority="65"/>
+    <w:lsdException w:name="Medium List 2 Accent 3" w:uiPriority="66"/>
+    <w:lsdException w:name="Medium Grid 1 Accent 3" w:uiPriority="67"/>
+    <w:lsdException w:name="Medium Grid 2 Accent 3" w:uiPriority="68"/>
+    <w:lsdException w:name="Medium Grid 3 Accent 3" w:uiPriority="69"/>
+    <w:lsdException w:name="Dark List Accent 3" w:uiPriority="70"/>
+    <w:lsdException w:name="Colorful Shading Accent 3" w:uiPriority="71"/>
+    <w:lsdException w:name="Colorful List Accent 3" w:uiPriority="72"/>
+    <w:lsdException w:name="Colorful Grid Accent 3" w:uiPriority="73"/>
+    <w:lsdException w:name="Light Shading Accent 4" w:uiPriority="60"/>
+    <w:lsdException w:name="Light List Accent 4" w:uiPriority="61"/>
+    <w:lsdException w:name="Light Grid Accent 4" w:uiPriority="62"/>
+    <w:lsdException w:name="Medium Shading 1 Accent 4" w:uiPriority="63"/>
+    <w:lsdException w:name="Medium Shading 2 Accent 4" w:uiPriority="64"/>
+    <w:lsdException w:name="Medium List 1 Accent 4" w:uiPriority="65"/>
+    <w:lsdException w:name="Medium List 2 Accent 4" w:uiPriority="66"/>
+    <w:lsdException w:name="Medium Grid 1 Accent 4" w:uiPriority="67"/>
+    <w:lsdException w:name="Medium Grid 2 Accent 4" w:uiPriority="68"/>
+    <w:lsdException w:name="Medium Grid 3 Accent 4" w:uiPriority="69"/>
+    <w:lsdException w:name="Dark List Accent 4" w:uiPriority="70"/>
+    <w:lsdException w:name="Colorful Shading Accent 4" w:uiPriority="71"/>
+    <w:lsdException w:name="Colorful List Accent 4" w:uiPriority="72"/>
+    <w:lsdException w:name="Colorful Grid Accent 4" w:uiPriority="73"/>
+    <w:lsdException w:name="Light Shading Accent 5" w:uiPriority="60"/>
+    <w:lsdException w:name="Light List Accent 5" w:uiPriority="61"/>
+    <w:lsdException w:name="Light Grid Accent 5" w:uiPriority="62"/>
+    <w:lsdException w:name="Medium Shading 1 Accent 5" w:uiPriority="63"/>
+    <w:lsdException w:name="Medium Shading 2 Accent 5" w:uiPriority="64"/>
+    <w:lsdException w:name="Medium List 1 Accent 5" w:uiPriority="65"/>
+    <w:lsdException w:name="Medium List 2 Accent 5" w:uiPriority="66"/>
+    <w:lsdException w:name="Medium Grid 1 Accent 5" w:uiPriority="67"/>
+    <w:lsdException w:name="Medium Grid 2 Accent 5" w:uiPriority="68"/>
+    <w:lsdException w:name="Medium Grid 3 Accent 5" w:uiPriority="69"/>
+    <w:lsdException w:name="Dark List Accent 5" w:uiPriority="70"/>
+    <w:lsdException w:name="Colorful Shading Accent 5" w:uiPriority="71"/>
+    <w:lsdException w:name="Colorful List Accent 5" w:uiPriority="72"/>
+    <w:lsdException w:name="Colorful Grid Accent 5" w:uiPriority="73"/>
+    <w:lsdException w:name="Light Shading Accent 6" w:uiPriority="60"/>
+    <w:lsdException w:name="Light List Accent 6" w:uiPriority="61"/>
+    <w:lsdException w:name="Light Grid Accent 6" w:uiPriority="62"/>
+    <w:lsdException w:name="Medium Shading 1 Accent 6" w:uiPriority="63"/>
+    <w:lsdException w:name="Medium Shading 2 Accent 6" w:uiPriority="64"/>
+    <w:lsdException w:name="Medium List 1 Accent 6" w:uiPriority="65"/>
+    <w:lsdException w:name="Medium List 2 Accent 6" w:uiPriority="66"/>
+    <w:lsdException w:name="Medium Grid 1 Accent 6" w:uiPriority="67"/>
+    <w:lsdException w:name="Medium Grid 2 Accent 6" w:uiPriority="68"/>
+    <w:lsdException w:name="Medium Grid 3 Accent 6" w:uiPriority="69"/>
+    <w:lsdException w:name="Dark List Accent 6" w:uiPriority="70"/>
+    <w:lsdException w:name="Colorful Shading Accent 6" w:uiPriority="71"/>
+    <w:lsdException w:name="Colorful List Accent 6" w:uiPriority="72"/>
+    <w:lsdException w:name="Colorful Grid Accent 6" w:uiPriority="73"/>
+    <w:lsdException w:name="Subtle Emphasis" w:uiPriority="19" w:qFormat="1"/>
+    <w:lsdException w:name="Intense Emphasis" w:uiPriority="21" w:qFormat="1"/>
+    <w:lsdException w:name="Subtle Reference" w:uiPriority="31" w:qFormat="1"/>
+    <w:lsdException w:name="Intense Reference" w:uiPriority="32" w:qFormat="1"/>
+    <w:lsdException w:name="Book Title" w:uiPriority="33" w:qFormat="1"/>
+    <w:lsdException w:name="Bibliography" w:semiHidden="1" w:uiPriority="37" w:unhideWhenUsed="1"/>
+    <w:lsdException w:name="TOC Heading" w:semiHidden="1" w:uiPriority="39" w:unhideWhenUsed="1" w:qFormat="1"/>
+    <w:lsdException w:name="Plain Table 1" w:uiPriority="41"/>
+    <w:lsdException w:name="Plain Table 2" w:uiPriority="42"/>
+    <w:lsdException w:name="Plain Table 3" w:uiPriority="43"/>
+    <w:lsdException w:name="Plain Table 4" w:uiPriority="44"/>
+    <w:lsdException w:name="Plain Table 5" w:uiPriority="45"/>
+    <w:lsdException w:name="Grid Table Light" w:uiPriority="40"/>
+    <w:lsdException w:name="Grid Table 1 Light" w:uiPriority="46"/>
+    <w:lsdException w:name="Grid Table 2" w:uiPriority="47"/>
+    <w:lsdException w:name="Grid Table 3" w:uiPriority="48"/>
+    <w:lsdException w:name="Grid Table 4" w:uiPriority="49"/>
+    <w:lsdException w:name="Grid Table 5 Dark" w:uiPriority="50"/>
+    <w:lsdException w:name="Grid Table 6 Colorful" w:uiPriority="51"/>
+    <w:lsdException w:name="Grid Table 7 Colorful" w:uiPriority="52"/>
+    <w:lsdException w:name="Grid Table 1 Light Accent 1" w:uiPriority="46"/>
+    <w:lsdException w:name="Grid Table 2 Accent 1" w:uiPriority="47"/>
+    <w:lsdException w:name="Grid Table 3 Accent 1" w:uiPriority="48"/>
+    <w:lsdException w:name="Grid Table 4 Accent 1" w:uiPriority="49"/>
+    <w:lsdException w:name="Grid Table 5 Dark Accent 1" w:uiPriority="50"/>
+    <w:lsdException w:name="Grid Table 6 Colorful Accent 1" w:uiPriority="51"/>
+    <w:lsdException w:name="Grid Table 7 Colorful Accent 1" w:uiPriority="52"/>
+    <w:lsdException w:name="Grid Table 1 Light Accent 2" w:uiPriority="46"/>
+    <w:lsdException w:name="Grid Table 2 Accent 2" w:uiPriority="47"/>
+    <w:lsdException w:name="Grid Table 3 Accent 2" w:uiPriority="48"/>
+    <w:lsdException w:name="Grid Table 4 Accent 2" w:uiPriority="49"/>
+    <w:lsdException w:name="Grid Table 5 Dark Accent 2" w:uiPriority="50"/>
+    <w:lsdException w:name="Grid Table 6 Colorful Accent 2" w:uiPriority="51"/>
+    <w:lsdException w:name="Grid Table 7 Colorful Accent 2" w:uiPriority="52"/>
+    <w:lsdException w:name="Grid Table 1 Light Accent 3" w:uiPriority="46"/>
+    <w:lsdException w:name="Grid Table 2 Accent 3" w:uiPriority="47"/>
+    <w:lsdException w:name="Grid Table 3 Accent 3" w:uiPriority="48"/>
+    <w:lsdException w:name="Grid Table 4 Accent 3" w:uiPriority="49"/>
+    <w:lsdException w:name="Grid Table 5 Dark Accent 3" w:uiPriority="50"/>
+    <w:lsdException w:name="Grid Table 6 Colorful Accent 3" w:uiPriority="51"/>
+    <w:lsdException w:name="Grid Table 7 Colorful Accent 3" w:uiPriority="52"/>
+    <w:lsdException w:name="Grid Table 1 Light Accent 4" w:uiPriority="46"/>
+    <w:lsdException w:name="Grid Table 2 Accent 4" w:uiPriority="47"/>
+    <w:lsdException w:name="Grid Table 3 Accent 4" w:uiPriority="48"/>
+    <w:lsdException w:name="Grid Table 4 Accent 4" w:uiPriority="49"/>
+    <w:lsdException w:name="Grid Table 5 Dark Accent 4" w:uiPriority="50"/>
+    <w:lsdException w:name="Grid Table 6 Colorful Accent 4" w:uiPriority="51"/>
+    <w:lsdException w:name="Grid Table 7 Colorful Accent 4" w:uiPriority="52"/>
+    <w:lsdException w:name="Grid Table 1 Light Accent 5" w:uiPriority="46"/>
+    <w:lsdException w:name="Grid Table 2 Accent 5" w:uiPriority="47"/>
+    <w:lsdException w:name="Grid Table 3 Accent 5" w:uiPriority="48"/>
+    <w:lsdException w:name="Grid Table 4 Accent 5" w:uiPriority="49"/>
+    <w:lsdException w:name="Grid Table 5 Dark Accent 5" w:uiPriority="50"/>
+    <w:lsdException w:name="Grid Table 6 Colorful Accent 5" w:uiPriority="51"/>
+    <w:lsdException w:name="Grid Table 7 Colorful Accent 5" w:uiPriority="52"/>
+    <w:lsdException w:name="Grid Table 1 Light Accent 6" w:uiPriority="46"/>
+    <w:lsdException w:name="Grid Table 2 Accent 6" w:uiPriority="47"/>
+    <w:lsdException w:name="Grid Table 3 Accent 6" w:uiPriority="48"/>
+    <w:lsdException w:name="Grid Table 4 Accent 6" w:uiPriority="49"/>
+    <w:lsdException w:name="Grid Table 5 Dark Accent 6" w:uiPriority="50"/>
+    <w:lsdException w:name="Grid Table 6 Colorful Accent 6" w:uiPriority="51"/>
+    <w:lsdException w:name="Grid Table 7 Colorful Accent 6" w:uiPriority="52"/>
+    <w:lsdException w:name="List Table 1 Light" w:uiPriority="46"/>
+    <w:lsdException w:name="List Table 2" w:uiPriority="47"/>
+    <w:lsdException w:name="List Table 3" w:uiPriority="48"/>
+    <w:lsdException w:name="List Table 4" w:uiPriority="49"/>
+    <w:lsdException w:name="List Table 5 Dark" w:uiPriority="50"/>
+    <w:lsdException w:name="List Table 6 Colorful" w:uiPriority="51"/>
+    <w:lsdException w:name="List Table 7 Colorful" w:uiPriority="52"/>
+    <w:lsdException w:name="List Table 1 Light Accent 1" w:uiPriority="46"/>
+    <w:lsdException w:name="List Table 2 Accent 1" w:uiPriority="47"/>
+    <w:lsdException w:name="List Table 3 Accent 1" w:uiPriority="48"/>
+    <w:lsdException w:name="List Table 4 Accent 1" w:uiPriority="49"/>
+    <w:lsdException w:name="List Table 5 Dark Accent 1" w:uiPriority="50"/>
+    <w:lsdException w:name="List Table 6 Colorful Accent 1" w:uiPriority="51"/>
+    <w:lsdException w:name="List Table 7 Colorful Accent 1" w:uiPriority="52"/>
+    <w:lsdException w:name="List Table 1 Light Accent 2" w:uiPriority="46"/>
+    <w:lsdException w:name="List Table 2 Accent 2" w:uiPriority="47"/>
+    <w:lsdException w:name="List Table 3 Accent 2" w:uiPriority="48"/>
+    <w:lsdException w:name="List Table 4 Accent 2" w:uiPriority="49"/>
+    <w:lsdException w:name="List Table 5 Dark Accent 2" w:uiPriority="50"/>
+    <w:lsdException w:name="List Table 6 Colorful Accent 2" w:uiPriority="51"/>
+    <w:lsdException w:name="List Table 7 Colorful Accent 2" w:uiPriority="52"/>
+    <w:lsdException w:name="List Table 1 Light Accent 3" w:uiPriority="46"/>
+    <w:lsdException w:name="List Table 2 Accent 3" w:uiPriority="47"/>
+    <w:lsdException w:name="List Table 3 Accent 3" w:uiPriority="48"/>
+    <w:lsdException w:name="List Table 4 Accent 3" w:uiPriority="49"/>
+    <w:lsdException w:name="List Table 5 Dark Accent 3" w:uiPriority="50"/>
+    <w:lsdException w:name="List Table 6 Colorful Accent 3" w:uiPriority="51"/>
+    <w:lsdException w:name="List Table 7 Colorful Accent 3" w:uiPriority="52"/>
+    <w:lsdException w:name="List Table 1 Light Accent 4" w:uiPriority="46"/>
+    <w:lsdException w:name="List Table 2 Accent 4" w:uiPriority="47"/>
+    <w:lsdException w:name="List Table 3 Accent 4" w:uiPriority="48"/>
+    <w:lsdException w:name="List Table 4 Accent 4" w:uiPriority="49"/>
+    <w:lsdException w:name="List Table 5 Dark Accent 4" w:uiPriority="50"/>
+    <w:lsdException w:name="List Table 6 Colorful Accent 4" w:uiPriority="51"/>
+    <w:lsdException w:name="List Table 7 Colorful Accent 4" w:uiPriority="52"/>
+    <w:lsdException w:name="List Table 1 Light Accent 5" w:uiPriority="46"/>
+    <w:lsdException w:name="List Table 2 Accent 5" w:uiPriority="47"/>
+    <w:lsdException w:name="List Table 3 Accent 5" w:uiPriority="48"/>
+    <w:lsdException w:name="List Table 4 Accent 5" w:uiPriority="49"/>
+    <w:lsdException w:name="List Table 5 Dark Accent 5" w:uiPriority="50"/>
+    <w:lsdException w:name="List Table 6 Colorful Accent 5" w:uiPriority="51"/>
+    <w:lsdException w:name="List Table 7 Colorful Accent 5" w:uiPriority="52"/>
+    <w:lsdException w:name="List Table 1 Light Accent 6" w:uiPriority="46"/>
+    <w:lsdException w:name="List Table 2 Accent 6" w:uiPriority="47"/>
+    <w:lsdException w:name="List Table 3 Accent 6" w:uiPriority="48"/>
+    <w:lsdException w:name="List Table 4 Accent 6" w:uiPriority="49"/>
+    <w:lsdException w:name="List Table 5 Dark Accent 6" w:uiPriority="50"/>
+    <w:lsdException w:name="List Table 6 Colorful Accent 6" w:uiPriority="51"/>
+    <w:lsdException w:name="List Table 7 Colorful Accent 6" w:uiPriority="52"/>
+    <w:lsdException w:name="Mention" w:semiHidden="1" w:unhideWhenUsed="1"/>
+    <w:lsdException w:name="Smart Hyperlink" w:semiHidden="1" w:unhideWhenUsed="1"/>
+    <w:lsdException w:name="Hashtag" w:semiHidden="1" w:unhideWhenUsed="1"/>
+    <w:lsdException w:name="Unresolved Mention" w:semiHidden="1" w:unhideWhenUsed="1"/>
   </w:latentStyles>
-  <w:style w:type="paragraph" w:default="1" w:styleId="Normal">
+  <w:style w:type="paragraph" w:default="1" w:styleId="Standaard">
     <w:name w:val="Normal"/>
     <w:qFormat/>
   </w:style>
-  <w:style w:type="character" w:default="1" w:styleId="DefaultParagraphFont">
+  <w:style w:type="character" w:default="1" w:styleId="Standaardalinea-lettertype">
     <w:name w:val="Default Paragraph Font"/>
     <w:uiPriority w:val="1"/>
     <w:semiHidden/>
     <w:unhideWhenUsed/>
   </w:style>
-  <w:style w:type="table" w:default="1" w:styleId="TableNormal">
+  <w:style w:type="table" w:default="1" w:styleId="Standaardtabel">
     <w:name w:val="Normal Table"/>
     <w:uiPriority w:val="99"/>
     <w:semiHidden/>
@@ -2456,7 +2708,7 @@
       </w:tblCellMar>
     </w:tblPr>
   </w:style>
-  <w:style w:type="numbering" w:default="1" w:styleId="NoList">
+  <w:style w:type="numbering" w:default="1" w:styleId="Geenlijst">
     <w:name w:val="No List"/>
     <w:uiPriority w:val="99"/>
     <w:semiHidden/>
@@ -2464,8 +2716,8 @@
   </w:style>
   <w:style w:type="paragraph" w:customStyle="1" w:styleId="Heading">
     <w:name w:val="Heading"/>
-    <w:basedOn w:val="Normal"/>
-    <w:next w:val="BodyText"/>
+    <w:basedOn w:val="Standaard"/>
+    <w:next w:val="Plattetekst"/>
     <w:qFormat/>
     <w:pPr>
       <w:keepNext/>
@@ -2477,20 +2729,20 @@
       <w:szCs w:val="28"/>
     </w:rPr>
   </w:style>
-  <w:style w:type="paragraph" w:styleId="BodyText">
+  <w:style w:type="paragraph" w:styleId="Plattetekst">
     <w:name w:val="Body Text"/>
-    <w:basedOn w:val="Normal"/>
+    <w:basedOn w:val="Standaard"/>
     <w:pPr>
       <w:spacing w:after="140" w:line="288" w:lineRule="auto"/>
     </w:pPr>
   </w:style>
-  <w:style w:type="paragraph" w:styleId="List">
+  <w:style w:type="paragraph" w:styleId="Lijst">
     <w:name w:val="List"/>
-    <w:basedOn w:val="BodyText"/>
+    <w:basedOn w:val="Plattetekst"/>
   </w:style>
-  <w:style w:type="paragraph" w:styleId="Caption">
+  <w:style w:type="paragraph" w:styleId="Bijschrift">
     <w:name w:val="caption"/>
-    <w:basedOn w:val="Normal"/>
+    <w:basedOn w:val="Standaard"/>
     <w:qFormat/>
     <w:pPr>
       <w:suppressLineNumbers/>
@@ -2503,16 +2755,16 @@
   </w:style>
   <w:style w:type="paragraph" w:customStyle="1" w:styleId="Index">
     <w:name w:val="Index"/>
-    <w:basedOn w:val="Normal"/>
+    <w:basedOn w:val="Standaard"/>
     <w:qFormat/>
     <w:pPr>
       <w:suppressLineNumbers/>
     </w:pPr>
   </w:style>
-  <w:style w:type="paragraph" w:styleId="Header">
+  <w:style w:type="paragraph" w:styleId="Koptekst">
     <w:name w:val="header"/>
-    <w:basedOn w:val="Normal"/>
-    <w:link w:val="HeaderChar"/>
+    <w:basedOn w:val="Standaard"/>
+    <w:link w:val="KoptekstChar"/>
     <w:uiPriority w:val="99"/>
     <w:unhideWhenUsed/>
     <w:rsid w:val="00FF35D0"/>
@@ -2527,10 +2779,10 @@
       <w:szCs w:val="21"/>
     </w:rPr>
   </w:style>
-  <w:style w:type="character" w:customStyle="1" w:styleId="HeaderChar">
-    <w:name w:val="Header Char"/>
-    <w:basedOn w:val="DefaultParagraphFont"/>
-    <w:link w:val="Header"/>
+  <w:style w:type="character" w:customStyle="1" w:styleId="KoptekstChar">
+    <w:name w:val="Koptekst Char"/>
+    <w:basedOn w:val="Standaardalinea-lettertype"/>
+    <w:link w:val="Koptekst"/>
     <w:uiPriority w:val="99"/>
     <w:rsid w:val="00FF35D0"/>
     <w:rPr>
@@ -2538,10 +2790,10 @@
       <w:szCs w:val="21"/>
     </w:rPr>
   </w:style>
-  <w:style w:type="paragraph" w:styleId="Footer">
+  <w:style w:type="paragraph" w:styleId="Voettekst">
     <w:name w:val="footer"/>
-    <w:basedOn w:val="Normal"/>
-    <w:link w:val="FooterChar"/>
+    <w:basedOn w:val="Standaard"/>
+    <w:link w:val="VoettekstChar"/>
     <w:uiPriority w:val="99"/>
     <w:unhideWhenUsed/>
     <w:rsid w:val="00FF35D0"/>
@@ -2556,10 +2808,10 @@
       <w:szCs w:val="21"/>
     </w:rPr>
   </w:style>
-  <w:style w:type="character" w:customStyle="1" w:styleId="FooterChar">
-    <w:name w:val="Footer Char"/>
-    <w:basedOn w:val="DefaultParagraphFont"/>
-    <w:link w:val="Footer"/>
+  <w:style w:type="character" w:customStyle="1" w:styleId="VoettekstChar">
+    <w:name w:val="Voettekst Char"/>
+    <w:basedOn w:val="Standaardalinea-lettertype"/>
+    <w:link w:val="Voettekst"/>
     <w:uiPriority w:val="99"/>
     <w:rsid w:val="00FF35D0"/>
     <w:rPr>
@@ -2567,9 +2819,9 @@
       <w:szCs w:val="21"/>
     </w:rPr>
   </w:style>
-  <w:style w:type="paragraph" w:styleId="ListParagraph">
+  <w:style w:type="paragraph" w:styleId="Lijstalinea">
     <w:name w:val="List Paragraph"/>
-    <w:basedOn w:val="Normal"/>
+    <w:basedOn w:val="Standaard"/>
     <w:uiPriority w:val="34"/>
     <w:qFormat/>
     <w:rsid w:val="00410C8E"/>
@@ -2581,196 +2833,6 @@
       <w:rFonts w:cs="Mangal"/>
       <w:szCs w:val="21"/>
     </w:rPr>
-  </w:style>
-</w:styles>
-</file>
-
-<file path=word/stylesWithEffects.xml><?xml version="1.0" encoding="utf-8"?>
-<w:styles xmlns:wpc="http://schemas.microsoft.com/office/word/2010/wordprocessingCanvas" xmlns:mc="http://schemas.openxmlformats.org/markup-compatibility/2006" xmlns:o="urn:schemas-microsoft-com:office:office" xmlns:r="http://schemas.openxmlformats.org/officeDocument/2006/relationships" xmlns:m="http://schemas.openxmlformats.org/officeDocument/2006/math" xmlns:v="urn:schemas-microsoft-com:vml" xmlns:wp14="http://schemas.microsoft.com/office/word/2010/wordprocessingDrawing" xmlns:wp="http://schemas.openxmlformats.org/drawingml/2006/wordprocessingDrawing" xmlns:w10="urn:schemas-microsoft-com:office:word" xmlns:w="http://schemas.openxmlformats.org/wordprocessingml/2006/main" xmlns:w14="http://schemas.microsoft.com/office/word/2010/wordml" xmlns:wpg="http://schemas.microsoft.com/office/word/2010/wordprocessingGroup" xmlns:wpi="http://schemas.microsoft.com/office/word/2010/wordprocessingInk" xmlns:wne="http://schemas.microsoft.com/office/word/2006/wordml" xmlns:wps="http://schemas.microsoft.com/office/word/2010/wordprocessingShape" mc:Ignorable="w14 wp14">
-  <w:docDefaults>
-    <w:rPrDefault>
-      <w:rPr>
-        <w:rFonts w:asciiTheme="minorHAnsi" w:eastAsiaTheme="minorEastAsia" w:hAnsiTheme="minorHAnsi" w:cstheme="minorBidi"/>
-        <w:sz w:val="22"/>
-        <w:szCs w:val="22"/>
-        <w:lang w:val="en-US" w:eastAsia="en-US" w:bidi="ar-SA"/>
-      </w:rPr>
-    </w:rPrDefault>
-    <w:pPrDefault>
-      <w:pPr>
-        <w:spacing w:after="200" w:line="276" w:lineRule="auto"/>
-      </w:pPr>
-    </w:pPrDefault>
-  </w:docDefaults>
-  <w:latentStyles w:defLockedState="0" w:defUIPriority="99" w:defSemiHidden="1" w:defUnhideWhenUsed="1" w:defQFormat="0" w:count="267">
-    <w:lsdException w:name="Normal" w:semiHidden="0" w:uiPriority="0" w:unhideWhenUsed="0" w:qFormat="1"/>
-    <w:lsdException w:name="heading 1" w:semiHidden="0" w:uiPriority="9" w:unhideWhenUsed="0" w:qFormat="1"/>
-    <w:lsdException w:name="heading 2" w:uiPriority="9" w:qFormat="1"/>
-    <w:lsdException w:name="heading 3" w:uiPriority="9" w:qFormat="1"/>
-    <w:lsdException w:name="heading 4" w:uiPriority="9" w:qFormat="1"/>
-    <w:lsdException w:name="heading 5" w:uiPriority="9" w:qFormat="1"/>
-    <w:lsdException w:name="heading 6" w:uiPriority="9" w:qFormat="1"/>
-    <w:lsdException w:name="heading 7" w:uiPriority="9" w:qFormat="1"/>
-    <w:lsdException w:name="heading 8" w:uiPriority="9" w:qFormat="1"/>
-    <w:lsdException w:name="heading 9" w:uiPriority="9" w:qFormat="1"/>
-    <w:lsdException w:name="toc 1" w:uiPriority="39"/>
-    <w:lsdException w:name="toc 2" w:uiPriority="39"/>
-    <w:lsdException w:name="toc 3" w:uiPriority="39"/>
-    <w:lsdException w:name="toc 4" w:uiPriority="39"/>
-    <w:lsdException w:name="toc 5" w:uiPriority="39"/>
-    <w:lsdException w:name="toc 6" w:uiPriority="39"/>
-    <w:lsdException w:name="toc 7" w:uiPriority="39"/>
-    <w:lsdException w:name="toc 8" w:uiPriority="39"/>
-    <w:lsdException w:name="toc 9" w:uiPriority="39"/>
-    <w:lsdException w:name="caption" w:uiPriority="35" w:qFormat="1"/>
-    <w:lsdException w:name="Title" w:semiHidden="0" w:uiPriority="10" w:unhideWhenUsed="0" w:qFormat="1"/>
-    <w:lsdException w:name="Default Paragraph Font" w:uiPriority="1"/>
-    <w:lsdException w:name="Subtitle" w:semiHidden="0" w:uiPriority="11" w:unhideWhenUsed="0" w:qFormat="1"/>
-    <w:lsdException w:name="Strong" w:semiHidden="0" w:uiPriority="22" w:unhideWhenUsed="0" w:qFormat="1"/>
-    <w:lsdException w:name="Emphasis" w:semiHidden="0" w:uiPriority="20" w:unhideWhenUsed="0" w:qFormat="1"/>
-    <w:lsdException w:name="Table Grid" w:semiHidden="0" w:uiPriority="59" w:unhideWhenUsed="0"/>
-    <w:lsdException w:name="Placeholder Text" w:unhideWhenUsed="0"/>
-    <w:lsdException w:name="No Spacing" w:semiHidden="0" w:uiPriority="1" w:unhideWhenUsed="0" w:qFormat="1"/>
-    <w:lsdException w:name="Light Shading" w:semiHidden="0" w:uiPriority="60" w:unhideWhenUsed="0"/>
-    <w:lsdException w:name="Light List" w:semiHidden="0" w:uiPriority="61" w:unhideWhenUsed="0"/>
-    <w:lsdException w:name="Light Grid" w:semiHidden="0" w:uiPriority="62" w:unhideWhenUsed="0"/>
-    <w:lsdException w:name="Medium Shading 1" w:semiHidden="0" w:uiPriority="63" w:unhideWhenUsed="0"/>
-    <w:lsdException w:name="Medium Shading 2" w:semiHidden="0" w:uiPriority="64" w:unhideWhenUsed="0"/>
-    <w:lsdException w:name="Medium List 1" w:semiHidden="0" w:uiPriority="65" w:unhideWhenUsed="0"/>
-    <w:lsdException w:name="Medium List 2" w:semiHidden="0" w:uiPriority="66" w:unhideWhenUsed="0"/>
-    <w:lsdException w:name="Medium Grid 1" w:semiHidden="0" w:uiPriority="67" w:unhideWhenUsed="0"/>
-    <w:lsdException w:name="Medium Grid 2" w:semiHidden="0" w:uiPriority="68" w:unhideWhenUsed="0"/>
-    <w:lsdException w:name="Medium Grid 3" w:semiHidden="0" w:uiPriority="69" w:unhideWhenUsed="0"/>
-    <w:lsdException w:name="Dark List" w:semiHidden="0" w:uiPriority="70" w:unhideWhenUsed="0"/>
-    <w:lsdException w:name="Colorful Shading" w:semiHidden="0" w:uiPriority="71" w:unhideWhenUsed="0"/>
-    <w:lsdException w:name="Colorful List" w:semiHidden="0" w:uiPriority="72" w:unhideWhenUsed="0"/>
-    <w:lsdException w:name="Colorful Grid" w:semiHidden="0" w:uiPriority="73" w:unhideWhenUsed="0"/>
-    <w:lsdException w:name="Light Shading Accent 1" w:semiHidden="0" w:uiPriority="60" w:unhideWhenUsed="0"/>
-    <w:lsdException w:name="Light List Accent 1" w:semiHidden="0" w:uiPriority="61" w:unhideWhenUsed="0"/>
-    <w:lsdException w:name="Light Grid Accent 1" w:semiHidden="0" w:uiPriority="62" w:unhideWhenUsed="0"/>
-    <w:lsdException w:name="Medium Shading 1 Accent 1" w:semiHidden="0" w:uiPriority="63" w:unhideWhenUsed="0"/>
-    <w:lsdException w:name="Medium Shading 2 Accent 1" w:semiHidden="0" w:uiPriority="64" w:unhideWhenUsed="0"/>
-    <w:lsdException w:name="Medium List 1 Accent 1" w:semiHidden="0" w:uiPriority="65" w:unhideWhenUsed="0"/>
-    <w:lsdException w:name="Revision" w:unhideWhenUsed="0"/>
-    <w:lsdException w:name="List Paragraph" w:semiHidden="0" w:uiPriority="34" w:unhideWhenUsed="0" w:qFormat="1"/>
-    <w:lsdException w:name="Quote" w:semiHidden="0" w:uiPriority="29" w:unhideWhenUsed="0" w:qFormat="1"/>
-    <w:lsdException w:name="Intense Quote" w:semiHidden="0" w:uiPriority="30" w:unhideWhenUsed="0" w:qFormat="1"/>
-    <w:lsdException w:name="Medium List 2 Accent 1" w:semiHidden="0" w:uiPriority="66" w:unhideWhenUsed="0"/>
-    <w:lsdException w:name="Medium Grid 1 Accent 1" w:semiHidden="0" w:uiPriority="67" w:unhideWhenUsed="0"/>
-    <w:lsdException w:name="Medium Grid 2 Accent 1" w:semiHidden="0" w:uiPriority="68" w:unhideWhenUsed="0"/>
-    <w:lsdException w:name="Medium Grid 3 Accent 1" w:semiHidden="0" w:uiPriority="69" w:unhideWhenUsed="0"/>
-    <w:lsdException w:name="Dark List Accent 1" w:semiHidden="0" w:uiPriority="70" w:unhideWhenUsed="0"/>
-    <w:lsdException w:name="Colorful Shading Accent 1" w:semiHidden="0" w:uiPriority="71" w:unhideWhenUsed="0"/>
-    <w:lsdException w:name="Colorful List Accent 1" w:semiHidden="0" w:uiPriority="72" w:unhideWhenUsed="0"/>
-    <w:lsdException w:name="Colorful Grid Accent 1" w:semiHidden="0" w:uiPriority="73" w:unhideWhenUsed="0"/>
-    <w:lsdException w:name="Light Shading Accent 2" w:semiHidden="0" w:uiPriority="60" w:unhideWhenUsed="0"/>
-    <w:lsdException w:name="Light List Accent 2" w:semiHidden="0" w:uiPriority="61" w:unhideWhenUsed="0"/>
-    <w:lsdException w:name="Light Grid Accent 2" w:semiHidden="0" w:uiPriority="62" w:unhideWhenUsed="0"/>
-    <w:lsdException w:name="Medium Shading 1 Accent 2" w:semiHidden="0" w:uiPriority="63" w:unhideWhenUsed="0"/>
-    <w:lsdException w:name="Medium Shading 2 Accent 2" w:semiHidden="0" w:uiPriority="64" w:unhideWhenUsed="0"/>
-    <w:lsdException w:name="Medium List 1 Accent 2" w:semiHidden="0" w:uiPriority="65" w:unhideWhenUsed="0"/>
-    <w:lsdException w:name="Medium List 2 Accent 2" w:semiHidden="0" w:uiPriority="66" w:unhideWhenUsed="0"/>
-    <w:lsdException w:name="Medium Grid 1 Accent 2" w:semiHidden="0" w:uiPriority="67" w:unhideWhenUsed="0"/>
-    <w:lsdException w:name="Medium Grid 2 Accent 2" w:semiHidden="0" w:uiPriority="68" w:unhideWhenUsed="0"/>
-    <w:lsdException w:name="Medium Grid 3 Accent 2" w:semiHidden="0" w:uiPriority="69" w:unhideWhenUsed="0"/>
-    <w:lsdException w:name="Dark List Accent 2" w:semiHidden="0" w:uiPriority="70" w:unhideWhenUsed="0"/>
-    <w:lsdException w:name="Colorful Shading Accent 2" w:semiHidden="0" w:uiPriority="71" w:unhideWhenUsed="0"/>
-    <w:lsdException w:name="Colorful List Accent 2" w:semiHidden="0" w:uiPriority="72" w:unhideWhenUsed="0"/>
-    <w:lsdException w:name="Colorful Grid Accent 2" w:semiHidden="0" w:uiPriority="73" w:unhideWhenUsed="0"/>
-    <w:lsdException w:name="Light Shading Accent 3" w:semiHidden="0" w:uiPriority="60" w:unhideWhenUsed="0"/>
-    <w:lsdException w:name="Light List Accent 3" w:semiHidden="0" w:uiPriority="61" w:unhideWhenUsed="0"/>
-    <w:lsdException w:name="Light Grid Accent 3" w:semiHidden="0" w:uiPriority="62" w:unhideWhenUsed="0"/>
-    <w:lsdException w:name="Medium Shading 1 Accent 3" w:semiHidden="0" w:uiPriority="63" w:unhideWhenUsed="0"/>
-    <w:lsdException w:name="Medium Shading 2 Accent 3" w:semiHidden="0" w:uiPriority="64" w:unhideWhenUsed="0"/>
-    <w:lsdException w:name="Medium List 1 Accent 3" w:semiHidden="0" w:uiPriority="65" w:unhideWhenUsed="0"/>
-    <w:lsdException w:name="Medium List 2 Accent 3" w:semiHidden="0" w:uiPriority="66" w:unhideWhenUsed="0"/>
-    <w:lsdException w:name="Medium Grid 1 Accent 3" w:semiHidden="0" w:uiPriority="67" w:unhideWhenUsed="0"/>
-    <w:lsdException w:name="Medium Grid 2 Accent 3" w:semiHidden="0" w:uiPriority="68" w:unhideWhenUsed="0"/>
-    <w:lsdException w:name="Medium Grid 3 Accent 3" w:semiHidden="0" w:uiPriority="69" w:unhideWhenUsed="0"/>
-    <w:lsdException w:name="Dark List Accent 3" w:semiHidden="0" w:uiPriority="70" w:unhideWhenUsed="0"/>
-    <w:lsdException w:name="Colorful Shading Accent 3" w:semiHidden="0" w:uiPriority="71" w:unhideWhenUsed="0"/>
-    <w:lsdException w:name="Colorful List Accent 3" w:semiHidden="0" w:uiPriority="72" w:unhideWhenUsed="0"/>
-    <w:lsdException w:name="Colorful Grid Accent 3" w:semiHidden="0" w:uiPriority="73" w:unhideWhenUsed="0"/>
-    <w:lsdException w:name="Light Shading Accent 4" w:semiHidden="0" w:uiPriority="60" w:unhideWhenUsed="0"/>
-    <w:lsdException w:name="Light List Accent 4" w:semiHidden="0" w:uiPriority="61" w:unhideWhenUsed="0"/>
-    <w:lsdException w:name="Light Grid Accent 4" w:semiHidden="0" w:uiPriority="62" w:unhideWhenUsed="0"/>
-    <w:lsdException w:name="Medium Shading 1 Accent 4" w:semiHidden="0" w:uiPriority="63" w:unhideWhenUsed="0"/>
-    <w:lsdException w:name="Medium Shading 2 Accent 4" w:semiHidden="0" w:uiPriority="64" w:unhideWhenUsed="0"/>
-    <w:lsdException w:name="Medium List 1 Accent 4" w:semiHidden="0" w:uiPriority="65" w:unhideWhenUsed="0"/>
-    <w:lsdException w:name="Medium List 2 Accent 4" w:semiHidden="0" w:uiPriority="66" w:unhideWhenUsed="0"/>
-    <w:lsdException w:name="Medium Grid 1 Accent 4" w:semiHidden="0" w:uiPriority="67" w:unhideWhenUsed="0"/>
-    <w:lsdException w:name="Medium Grid 2 Accent 4" w:semiHidden="0" w:uiPriority="68" w:unhideWhenUsed="0"/>
-    <w:lsdException w:name="Medium Grid 3 Accent 4" w:semiHidden="0" w:uiPriority="69" w:unhideWhenUsed="0"/>
-    <w:lsdException w:name="Dark List Accent 4" w:semiHidden="0" w:uiPriority="70" w:unhideWhenUsed="0"/>
-    <w:lsdException w:name="Colorful Shading Accent 4" w:semiHidden="0" w:uiPriority="71" w:unhideWhenUsed="0"/>
-    <w:lsdException w:name="Colorful List Accent 4" w:semiHidden="0" w:uiPriority="72" w:unhideWhenUsed="0"/>
-    <w:lsdException w:name="Colorful Grid Accent 4" w:semiHidden="0" w:uiPriority="73" w:unhideWhenUsed="0"/>
-    <w:lsdException w:name="Light Shading Accent 5" w:semiHidden="0" w:uiPriority="60" w:unhideWhenUsed="0"/>
-    <w:lsdException w:name="Light List Accent 5" w:semiHidden="0" w:uiPriority="61" w:unhideWhenUsed="0"/>
-    <w:lsdException w:name="Light Grid Accent 5" w:semiHidden="0" w:uiPriority="62" w:unhideWhenUsed="0"/>
-    <w:lsdException w:name="Medium Shading 1 Accent 5" w:semiHidden="0" w:uiPriority="63" w:unhideWhenUsed="0"/>
-    <w:lsdException w:name="Medium Shading 2 Accent 5" w:semiHidden="0" w:uiPriority="64" w:unhideWhenUsed="0"/>
-    <w:lsdException w:name="Medium List 1 Accent 5" w:semiHidden="0" w:uiPriority="65" w:unhideWhenUsed="0"/>
-    <w:lsdException w:name="Medium List 2 Accent 5" w:semiHidden="0" w:uiPriority="66" w:unhideWhenUsed="0"/>
-    <w:lsdException w:name="Medium Grid 1 Accent 5" w:semiHidden="0" w:uiPriority="67" w:unhideWhenUsed="0"/>
-    <w:lsdException w:name="Medium Grid 2 Accent 5" w:semiHidden="0" w:uiPriority="68" w:unhideWhenUsed="0"/>
-    <w:lsdException w:name="Medium Grid 3 Accent 5" w:semiHidden="0" w:uiPriority="69" w:unhideWhenUsed="0"/>
-    <w:lsdException w:name="Dark List Accent 5" w:semiHidden="0" w:uiPriority="70" w:unhideWhenUsed="0"/>
-    <w:lsdException w:name="Colorful Shading Accent 5" w:semiHidden="0" w:uiPriority="71" w:unhideWhenUsed="0"/>
-    <w:lsdException w:name="Colorful List Accent 5" w:semiHidden="0" w:uiPriority="72" w:unhideWhenUsed="0"/>
-    <w:lsdException w:name="Colorful Grid Accent 5" w:semiHidden="0" w:uiPriority="73" w:unhideWhenUsed="0"/>
-    <w:lsdException w:name="Light Shading Accent 6" w:semiHidden="0" w:uiPriority="60" w:unhideWhenUsed="0"/>
-    <w:lsdException w:name="Light List Accent 6" w:semiHidden="0" w:uiPriority="61" w:unhideWhenUsed="0"/>
-    <w:lsdException w:name="Light Grid Accent 6" w:semiHidden="0" w:uiPriority="62" w:unhideWhenUsed="0"/>
-    <w:lsdException w:name="Medium Shading 1 Accent 6" w:semiHidden="0" w:uiPriority="63" w:unhideWhenUsed="0"/>
-    <w:lsdException w:name="Medium Shading 2 Accent 6" w:semiHidden="0" w:uiPriority="64" w:unhideWhenUsed="0"/>
-    <w:lsdException w:name="Medium List 1 Accent 6" w:semiHidden="0" w:uiPriority="65" w:unhideWhenUsed="0"/>
-    <w:lsdException w:name="Medium List 2 Accent 6" w:semiHidden="0" w:uiPriority="66" w:unhideWhenUsed="0"/>
-    <w:lsdException w:name="Medium Grid 1 Accent 6" w:semiHidden="0" w:uiPriority="67" w:unhideWhenUsed="0"/>
-    <w:lsdException w:name="Medium Grid 2 Accent 6" w:semiHidden="0" w:uiPriority="68" w:unhideWhenUsed="0"/>
-    <w:lsdException w:name="Medium Grid 3 Accent 6" w:semiHidden="0" w:uiPriority="69" w:unhideWhenUsed="0"/>
-    <w:lsdException w:name="Dark List Accent 6" w:semiHidden="0" w:uiPriority="70" w:unhideWhenUsed="0"/>
-    <w:lsdException w:name="Colorful Shading Accent 6" w:semiHidden="0" w:uiPriority="71" w:unhideWhenUsed="0"/>
-    <w:lsdException w:name="Colorful List Accent 6" w:semiHidden="0" w:uiPriority="72" w:unhideWhenUsed="0"/>
-    <w:lsdException w:name="Colorful Grid Accent 6" w:semiHidden="0" w:uiPriority="73" w:unhideWhenUsed="0"/>
-    <w:lsdException w:name="Subtle Emphasis" w:semiHidden="0" w:uiPriority="19" w:unhideWhenUsed="0" w:qFormat="1"/>
-    <w:lsdException w:name="Intense Emphasis" w:semiHidden="0" w:uiPriority="21" w:unhideWhenUsed="0" w:qFormat="1"/>
-    <w:lsdException w:name="Subtle Reference" w:semiHidden="0" w:uiPriority="31" w:unhideWhenUsed="0" w:qFormat="1"/>
-    <w:lsdException w:name="Intense Reference" w:semiHidden="0" w:uiPriority="32" w:unhideWhenUsed="0" w:qFormat="1"/>
-    <w:lsdException w:name="Book Title" w:semiHidden="0" w:uiPriority="33" w:unhideWhenUsed="0" w:qFormat="1"/>
-    <w:lsdException w:name="Bibliography" w:uiPriority="37"/>
-    <w:lsdException w:name="TOC Heading" w:uiPriority="39" w:qFormat="1"/>
-  </w:latentStyles>
-  <w:style w:type="paragraph" w:default="1" w:styleId="Normal">
-    <w:name w:val="Normal"/>
-    <w:qFormat/>
-  </w:style>
-  <w:style w:type="character" w:default="1" w:styleId="DefaultParagraphFont">
-    <w:name w:val="Default Paragraph Font"/>
-    <w:uiPriority w:val="1"/>
-    <w:semiHidden/>
-    <w:unhideWhenUsed/>
-  </w:style>
-  <w:style w:type="table" w:default="1" w:styleId="TableNormal">
-    <w:name w:val="Normal Table"/>
-    <w:uiPriority w:val="99"/>
-    <w:semiHidden/>
-    <w:unhideWhenUsed/>
-    <w:tblPr>
-      <w:tblInd w:w="0" w:type="dxa"/>
-      <w:tblCellMar>
-        <w:top w:w="0" w:type="dxa"/>
-        <w:left w:w="108" w:type="dxa"/>
-        <w:bottom w:w="0" w:type="dxa"/>
-        <w:right w:w="108" w:type="dxa"/>
-      </w:tblCellMar>
-    </w:tblPr>
-  </w:style>
-  <w:style w:type="numbering" w:default="1" w:styleId="NoList">
-    <w:name w:val="No List"/>
-    <w:uiPriority w:val="99"/>
-    <w:semiHidden/>
-    <w:unhideWhenUsed/>
   </w:style>
 </w:styles>
 </file>
@@ -3064,7 +3126,7 @@
   <a:extraClrSchemeLst/>
   <a:extLst>
     <a:ext uri="{05A4C25C-085E-4340-85A3-A5531E510DB2}">
-      <thm15:themeFamily xmlns:thm15="http://schemas.microsoft.com/office/thememl/2012/main" xmlns="" name="Office Theme" id="{62F939B6-93AF-4DB8-9C6B-D6C7DFDC589F}" vid="{4A3C46E8-61CC-4603-A589-7422A47A8E4A}"/>
+      <thm15:themeFamily xmlns:thm15="http://schemas.microsoft.com/office/thememl/2012/main" name="Office Theme" id="{62F939B6-93AF-4DB8-9C6B-D6C7DFDC589F}" vid="{4A3C46E8-61CC-4603-A589-7422A47A8E4A}"/>
     </a:ext>
   </a:extLst>
 </a:theme>

</xml_diff>

<commit_message>
Updated 4th Use Case
</commit_message>
<xml_diff>
--- a/research/use cases/Use Cases.docx
+++ b/research/use cases/Use Cases.docx
@@ -1589,7 +1589,6 @@
           <w:lang w:val="nl-NL" w:bidi="ar-SA"/>
         </w:rPr>
       </w:pPr>
-      <w:proofErr w:type="spellStart"/>
       <w:r>
         <w:rPr>
           <w:rFonts w:ascii="Times New Roman" w:hAnsi="Times New Roman" w:cs="Times New Roman"/>
@@ -1597,17 +1596,7 @@
           <w:u w:val="single" w:color="000000"/>
           <w:lang w:val="nl-NL" w:bidi="ar-SA"/>
         </w:rPr>
-        <w:t>Exceptions</w:t>
-      </w:r>
-      <w:proofErr w:type="spellEnd"/>
-      <w:r>
-        <w:rPr>
-          <w:rFonts w:ascii="Times New Roman" w:hAnsi="Times New Roman" w:cs="Times New Roman"/>
-          <w:color w:val="000000"/>
-          <w:u w:val="single" w:color="000000"/>
-          <w:lang w:val="nl-NL" w:bidi="ar-SA"/>
-        </w:rPr>
-        <w:t>:</w:t>
+        <w:t>Exceptions:</w:t>
       </w:r>
     </w:p>
     <w:p>
@@ -1847,15 +1836,13 @@
         </w:tabs>
       </w:pPr>
       <w:r>
-        <w:t xml:space="preserve">1a. User navigates to the contact </w:t>
-      </w:r>
-      <w:proofErr w:type="gramStart"/>
-      <w:r>
-        <w:t>page, and</w:t>
-      </w:r>
-      <w:proofErr w:type="gramEnd"/>
-      <w:r>
-        <w:t xml:space="preserve"> signs up through there.</w:t>
+        <w:t>1a. User navigates to the contact page</w:t>
+      </w:r>
+      <w:r>
+        <w:t xml:space="preserve"> </w:t>
+      </w:r>
+      <w:r>
+        <w:t>and signs up through there.</w:t>
       </w:r>
     </w:p>
     <w:p>
@@ -1865,7 +1852,23 @@
         </w:tabs>
       </w:pPr>
       <w:r>
-        <w:t xml:space="preserve">2a. </w:t>
+        <w:t xml:space="preserve">2a. User </w:t>
+      </w:r>
+      <w:r>
+        <w:t xml:space="preserve">buys a product and signs up for the newsletters while checking out. </w:t>
+      </w:r>
+    </w:p>
+    <w:p>
+      <w:pPr>
+        <w:tabs>
+          <w:tab w:val="left" w:pos="1552"/>
+        </w:tabs>
+      </w:pPr>
+      <w:r>
+        <w:t>3</w:t>
+      </w:r>
+      <w:r>
+        <w:t xml:space="preserve">a. </w:t>
       </w:r>
       <w:r>
         <w:t xml:space="preserve">User email address is invalid, user will be prompted to </w:t>
@@ -1882,6 +1885,13 @@
       <w:r>
         <w:t>.</w:t>
       </w:r>
+    </w:p>
+    <w:p>
+      <w:pPr>
+        <w:tabs>
+          <w:tab w:val="left" w:pos="1552"/>
+        </w:tabs>
+      </w:pPr>
       <w:bookmarkStart w:id="0" w:name="_GoBack"/>
       <w:bookmarkEnd w:id="0"/>
     </w:p>
@@ -2461,7 +2471,7 @@
     <w:lsdException w:name="Table Web 2" w:semiHidden="1" w:unhideWhenUsed="1"/>
     <w:lsdException w:name="Table Web 3" w:semiHidden="1" w:unhideWhenUsed="1"/>
     <w:lsdException w:name="Balloon Text" w:semiHidden="1" w:unhideWhenUsed="1"/>
-    <w:lsdException w:name="Table Grid" w:semiHidden="1" w:uiPriority="39" w:unhideWhenUsed="1"/>
+    <w:lsdException w:name="Table Grid" w:uiPriority="39"/>
     <w:lsdException w:name="Table Theme" w:semiHidden="1" w:unhideWhenUsed="1"/>
     <w:lsdException w:name="Placeholder Text" w:semiHidden="1"/>
     <w:lsdException w:name="No Spacing" w:uiPriority="1" w:qFormat="1"/>
@@ -2683,17 +2693,17 @@
     <w:lsdException w:name="Hashtag" w:semiHidden="1" w:unhideWhenUsed="1"/>
     <w:lsdException w:name="Unresolved Mention" w:semiHidden="1" w:unhideWhenUsed="1"/>
   </w:latentStyles>
-  <w:style w:type="paragraph" w:default="1" w:styleId="Standaard">
+  <w:style w:type="paragraph" w:default="1" w:styleId="Normal">
     <w:name w:val="Normal"/>
     <w:qFormat/>
   </w:style>
-  <w:style w:type="character" w:default="1" w:styleId="Standaardalinea-lettertype">
+  <w:style w:type="character" w:default="1" w:styleId="DefaultParagraphFont">
     <w:name w:val="Default Paragraph Font"/>
     <w:uiPriority w:val="1"/>
     <w:semiHidden/>
     <w:unhideWhenUsed/>
   </w:style>
-  <w:style w:type="table" w:default="1" w:styleId="Standaardtabel">
+  <w:style w:type="table" w:default="1" w:styleId="TableNormal">
     <w:name w:val="Normal Table"/>
     <w:uiPriority w:val="99"/>
     <w:semiHidden/>
@@ -2708,7 +2718,7 @@
       </w:tblCellMar>
     </w:tblPr>
   </w:style>
-  <w:style w:type="numbering" w:default="1" w:styleId="Geenlijst">
+  <w:style w:type="numbering" w:default="1" w:styleId="NoList">
     <w:name w:val="No List"/>
     <w:uiPriority w:val="99"/>
     <w:semiHidden/>
@@ -2716,8 +2726,8 @@
   </w:style>
   <w:style w:type="paragraph" w:customStyle="1" w:styleId="Heading">
     <w:name w:val="Heading"/>
-    <w:basedOn w:val="Standaard"/>
-    <w:next w:val="Plattetekst"/>
+    <w:basedOn w:val="Normal"/>
+    <w:next w:val="BodyText"/>
     <w:qFormat/>
     <w:pPr>
       <w:keepNext/>
@@ -2729,20 +2739,20 @@
       <w:szCs w:val="28"/>
     </w:rPr>
   </w:style>
-  <w:style w:type="paragraph" w:styleId="Plattetekst">
+  <w:style w:type="paragraph" w:styleId="BodyText">
     <w:name w:val="Body Text"/>
-    <w:basedOn w:val="Standaard"/>
+    <w:basedOn w:val="Normal"/>
     <w:pPr>
       <w:spacing w:after="140" w:line="288" w:lineRule="auto"/>
     </w:pPr>
   </w:style>
-  <w:style w:type="paragraph" w:styleId="Lijst">
+  <w:style w:type="paragraph" w:styleId="List">
     <w:name w:val="List"/>
-    <w:basedOn w:val="Plattetekst"/>
+    <w:basedOn w:val="BodyText"/>
   </w:style>
-  <w:style w:type="paragraph" w:styleId="Bijschrift">
+  <w:style w:type="paragraph" w:styleId="Caption">
     <w:name w:val="caption"/>
-    <w:basedOn w:val="Standaard"/>
+    <w:basedOn w:val="Normal"/>
     <w:qFormat/>
     <w:pPr>
       <w:suppressLineNumbers/>
@@ -2755,16 +2765,16 @@
   </w:style>
   <w:style w:type="paragraph" w:customStyle="1" w:styleId="Index">
     <w:name w:val="Index"/>
-    <w:basedOn w:val="Standaard"/>
+    <w:basedOn w:val="Normal"/>
     <w:qFormat/>
     <w:pPr>
       <w:suppressLineNumbers/>
     </w:pPr>
   </w:style>
-  <w:style w:type="paragraph" w:styleId="Koptekst">
+  <w:style w:type="paragraph" w:styleId="Header">
     <w:name w:val="header"/>
-    <w:basedOn w:val="Standaard"/>
-    <w:link w:val="KoptekstChar"/>
+    <w:basedOn w:val="Normal"/>
+    <w:link w:val="HeaderChar"/>
     <w:uiPriority w:val="99"/>
     <w:unhideWhenUsed/>
     <w:rsid w:val="00FF35D0"/>
@@ -2779,10 +2789,10 @@
       <w:szCs w:val="21"/>
     </w:rPr>
   </w:style>
-  <w:style w:type="character" w:customStyle="1" w:styleId="KoptekstChar">
-    <w:name w:val="Koptekst Char"/>
-    <w:basedOn w:val="Standaardalinea-lettertype"/>
-    <w:link w:val="Koptekst"/>
+  <w:style w:type="character" w:customStyle="1" w:styleId="HeaderChar">
+    <w:name w:val="Header Char"/>
+    <w:basedOn w:val="DefaultParagraphFont"/>
+    <w:link w:val="Header"/>
     <w:uiPriority w:val="99"/>
     <w:rsid w:val="00FF35D0"/>
     <w:rPr>
@@ -2790,10 +2800,10 @@
       <w:szCs w:val="21"/>
     </w:rPr>
   </w:style>
-  <w:style w:type="paragraph" w:styleId="Voettekst">
+  <w:style w:type="paragraph" w:styleId="Footer">
     <w:name w:val="footer"/>
-    <w:basedOn w:val="Standaard"/>
-    <w:link w:val="VoettekstChar"/>
+    <w:basedOn w:val="Normal"/>
+    <w:link w:val="FooterChar"/>
     <w:uiPriority w:val="99"/>
     <w:unhideWhenUsed/>
     <w:rsid w:val="00FF35D0"/>
@@ -2808,10 +2818,10 @@
       <w:szCs w:val="21"/>
     </w:rPr>
   </w:style>
-  <w:style w:type="character" w:customStyle="1" w:styleId="VoettekstChar">
-    <w:name w:val="Voettekst Char"/>
-    <w:basedOn w:val="Standaardalinea-lettertype"/>
-    <w:link w:val="Voettekst"/>
+  <w:style w:type="character" w:customStyle="1" w:styleId="FooterChar">
+    <w:name w:val="Footer Char"/>
+    <w:basedOn w:val="DefaultParagraphFont"/>
+    <w:link w:val="Footer"/>
     <w:uiPriority w:val="99"/>
     <w:rsid w:val="00FF35D0"/>
     <w:rPr>
@@ -2819,9 +2829,9 @@
       <w:szCs w:val="21"/>
     </w:rPr>
   </w:style>
-  <w:style w:type="paragraph" w:styleId="Lijstalinea">
+  <w:style w:type="paragraph" w:styleId="ListParagraph">
     <w:name w:val="List Paragraph"/>
-    <w:basedOn w:val="Standaard"/>
+    <w:basedOn w:val="Normal"/>
     <w:uiPriority w:val="34"/>
     <w:qFormat/>
     <w:rsid w:val="00410C8E"/>

</xml_diff>

<commit_message>
Updated Richard's persona and Use Cases
</commit_message>
<xml_diff>
--- a/research/use cases/Use Cases.docx
+++ b/research/use cases/Use Cases.docx
@@ -1892,8 +1892,316 @@
           <w:tab w:val="left" w:pos="1552"/>
         </w:tabs>
       </w:pPr>
+    </w:p>
+    <w:p>
+      <w:pPr>
+        <w:tabs>
+          <w:tab w:val="left" w:pos="1552"/>
+        </w:tabs>
+        <w:rPr>
+          <w:b/>
+        </w:rPr>
+      </w:pPr>
+      <w:r>
+        <w:rPr>
+          <w:b/>
+        </w:rPr>
+        <w:t xml:space="preserve">Use Case </w:t>
+      </w:r>
+      <w:r>
+        <w:rPr>
+          <w:b/>
+        </w:rPr>
+        <w:t>5</w:t>
+      </w:r>
+      <w:r>
+        <w:rPr>
+          <w:b/>
+        </w:rPr>
+        <w:t xml:space="preserve">: </w:t>
+      </w:r>
+      <w:r>
+        <w:rPr>
+          <w:b/>
+        </w:rPr>
+        <w:t>Contacting for business / franchise / investment</w:t>
+      </w:r>
+    </w:p>
+    <w:p>
+      <w:r>
+        <w:t xml:space="preserve">Goal: Getting </w:t>
+      </w:r>
+      <w:r>
+        <w:t xml:space="preserve">entrepreneurs to invest on </w:t>
+      </w:r>
+      <w:proofErr w:type="spellStart"/>
+      <w:r>
+        <w:t>Adam&amp;Aoki</w:t>
+      </w:r>
+      <w:proofErr w:type="spellEnd"/>
+      <w:r>
+        <w:t xml:space="preserve"> and grow the business.</w:t>
+      </w:r>
+    </w:p>
+    <w:p>
+      <w:r>
+        <w:t>Precondition: User must have a device to access the website</w:t>
+      </w:r>
+      <w:r>
+        <w:t xml:space="preserve"> and user is a businessman / investor.</w:t>
+      </w:r>
+    </w:p>
+    <w:p>
+      <w:r>
+        <w:t xml:space="preserve">Trigger event: User wants to </w:t>
+      </w:r>
+      <w:r>
+        <w:t>help bring the idea to the market or wants to have a franchise of the brand. In anyway, the user wants to help the company grow and be benefited with it.</w:t>
+      </w:r>
+    </w:p>
+    <w:p>
+      <w:pPr>
+        <w:tabs>
+          <w:tab w:val="left" w:pos="1552"/>
+        </w:tabs>
+        <w:rPr>
+          <w:b/>
+        </w:rPr>
+      </w:pPr>
+    </w:p>
+    <w:p>
+      <w:pPr>
+        <w:tabs>
+          <w:tab w:val="left" w:pos="986"/>
+        </w:tabs>
+        <w:autoSpaceDE w:val="0"/>
+        <w:autoSpaceDN w:val="0"/>
+        <w:adjustRightInd w:val="0"/>
+        <w:rPr>
+          <w:rFonts w:ascii="Times New Roman" w:hAnsi="Times New Roman" w:cs="Times New Roman"/>
+          <w:color w:val="000000"/>
+          <w:u w:val="single" w:color="000000"/>
+          <w:lang w:bidi="ar-SA"/>
+        </w:rPr>
+      </w:pPr>
+      <w:r>
+        <w:rPr>
+          <w:rFonts w:ascii="Times New Roman" w:hAnsi="Times New Roman" w:cs="Times New Roman"/>
+          <w:color w:val="000000"/>
+          <w:u w:val="single" w:color="000000"/>
+          <w:lang w:bidi="ar-SA"/>
+        </w:rPr>
+        <w:t>Steps:</w:t>
+      </w:r>
+    </w:p>
+    <w:p>
+      <w:pPr>
+        <w:tabs>
+          <w:tab w:val="left" w:pos="986"/>
+        </w:tabs>
+        <w:autoSpaceDE w:val="0"/>
+        <w:autoSpaceDN w:val="0"/>
+        <w:adjustRightInd w:val="0"/>
+        <w:rPr>
+          <w:rFonts w:ascii="Times New Roman" w:hAnsi="Times New Roman" w:cs="Times New Roman"/>
+          <w:color w:val="000000"/>
+          <w:lang w:bidi="ar-SA"/>
+        </w:rPr>
+      </w:pPr>
+      <w:r>
+        <w:rPr>
+          <w:rFonts w:ascii="Times New Roman" w:hAnsi="Times New Roman" w:cs="Times New Roman"/>
+          <w:color w:val="000000"/>
+          <w:lang w:bidi="ar-SA"/>
+        </w:rPr>
+        <w:t xml:space="preserve">1. User </w:t>
+      </w:r>
+      <w:r>
+        <w:rPr>
+          <w:rFonts w:ascii="Times New Roman" w:hAnsi="Times New Roman" w:cs="Times New Roman"/>
+          <w:color w:val="000000"/>
+          <w:lang w:bidi="ar-SA"/>
+        </w:rPr>
+        <w:t>goes to the homepage and gets an impression of the company.</w:t>
+      </w:r>
+    </w:p>
+    <w:p>
+      <w:pPr>
+        <w:tabs>
+          <w:tab w:val="left" w:pos="986"/>
+        </w:tabs>
+        <w:autoSpaceDE w:val="0"/>
+        <w:autoSpaceDN w:val="0"/>
+        <w:adjustRightInd w:val="0"/>
+        <w:rPr>
+          <w:rFonts w:ascii="Times New Roman" w:hAnsi="Times New Roman" w:cs="Times New Roman"/>
+          <w:color w:val="000000"/>
+          <w:lang w:bidi="ar-SA"/>
+        </w:rPr>
+      </w:pPr>
+      <w:r>
+        <w:rPr>
+          <w:rFonts w:ascii="Times New Roman" w:hAnsi="Times New Roman" w:cs="Times New Roman"/>
+          <w:color w:val="000000"/>
+          <w:lang w:bidi="ar-SA"/>
+        </w:rPr>
+        <w:t xml:space="preserve">2. </w:t>
+      </w:r>
+      <w:r>
+        <w:rPr>
+          <w:rFonts w:ascii="Times New Roman" w:hAnsi="Times New Roman" w:cs="Times New Roman"/>
+          <w:color w:val="000000"/>
+          <w:lang w:bidi="ar-SA"/>
+        </w:rPr>
+        <w:t xml:space="preserve">User </w:t>
+      </w:r>
+      <w:r>
+        <w:rPr>
+          <w:rFonts w:ascii="Times New Roman" w:hAnsi="Times New Roman" w:cs="Times New Roman"/>
+          <w:color w:val="000000"/>
+          <w:lang w:bidi="ar-SA"/>
+        </w:rPr>
+        <w:t>reads the vision of the company and harmonizes with it.</w:t>
+      </w:r>
+    </w:p>
+    <w:p>
+      <w:pPr>
+        <w:tabs>
+          <w:tab w:val="left" w:pos="986"/>
+        </w:tabs>
+        <w:autoSpaceDE w:val="0"/>
+        <w:autoSpaceDN w:val="0"/>
+        <w:adjustRightInd w:val="0"/>
+        <w:rPr>
+          <w:rFonts w:ascii="Times New Roman" w:hAnsi="Times New Roman" w:cs="Times New Roman"/>
+          <w:color w:val="000000"/>
+          <w:lang w:bidi="ar-SA"/>
+        </w:rPr>
+      </w:pPr>
+      <w:r>
+        <w:rPr>
+          <w:rFonts w:ascii="Times New Roman" w:hAnsi="Times New Roman" w:cs="Times New Roman"/>
+          <w:color w:val="000000"/>
+          <w:lang w:bidi="ar-SA"/>
+        </w:rPr>
+        <w:t>3. User goes to the About / Contact page to know more about the company.</w:t>
+      </w:r>
+    </w:p>
+    <w:p>
+      <w:pPr>
+        <w:tabs>
+          <w:tab w:val="left" w:pos="986"/>
+        </w:tabs>
+        <w:autoSpaceDE w:val="0"/>
+        <w:autoSpaceDN w:val="0"/>
+        <w:adjustRightInd w:val="0"/>
+        <w:rPr>
+          <w:rFonts w:ascii="Times New Roman" w:hAnsi="Times New Roman" w:cs="Times New Roman"/>
+          <w:color w:val="000000"/>
+          <w:lang w:bidi="ar-SA"/>
+        </w:rPr>
+      </w:pPr>
+      <w:r>
+        <w:rPr>
+          <w:rFonts w:ascii="Times New Roman" w:hAnsi="Times New Roman" w:cs="Times New Roman"/>
+          <w:color w:val="000000"/>
+          <w:lang w:bidi="ar-SA"/>
+        </w:rPr>
+        <w:lastRenderedPageBreak/>
+        <w:t>4. User clicks on the button ‘Contact for business’.</w:t>
+      </w:r>
+    </w:p>
+    <w:p>
+      <w:pPr>
+        <w:tabs>
+          <w:tab w:val="left" w:pos="986"/>
+        </w:tabs>
+        <w:autoSpaceDE w:val="0"/>
+        <w:autoSpaceDN w:val="0"/>
+        <w:adjustRightInd w:val="0"/>
+        <w:rPr>
+          <w:rFonts w:ascii="Times New Roman" w:hAnsi="Times New Roman" w:cs="Times New Roman"/>
+          <w:color w:val="000000"/>
+          <w:lang w:bidi="ar-SA"/>
+        </w:rPr>
+      </w:pPr>
+      <w:r>
+        <w:rPr>
+          <w:rFonts w:ascii="Times New Roman" w:hAnsi="Times New Roman" w:cs="Times New Roman"/>
+          <w:color w:val="000000"/>
+          <w:lang w:bidi="ar-SA"/>
+        </w:rPr>
+        <w:t>5. User’s default email application opens, and user writes down his/her idea.</w:t>
+      </w:r>
+    </w:p>
+    <w:p>
+      <w:pPr>
+        <w:tabs>
+          <w:tab w:val="left" w:pos="986"/>
+        </w:tabs>
+        <w:autoSpaceDE w:val="0"/>
+        <w:autoSpaceDN w:val="0"/>
+        <w:adjustRightInd w:val="0"/>
+        <w:rPr>
+          <w:rFonts w:ascii="Times New Roman" w:hAnsi="Times New Roman" w:cs="Times New Roman"/>
+          <w:color w:val="000000"/>
+          <w:u w:val="single" w:color="000000"/>
+          <w:lang w:bidi="ar-SA"/>
+        </w:rPr>
+      </w:pPr>
+    </w:p>
+    <w:p>
+      <w:pPr>
+        <w:tabs>
+          <w:tab w:val="left" w:pos="986"/>
+        </w:tabs>
+        <w:autoSpaceDE w:val="0"/>
+        <w:autoSpaceDN w:val="0"/>
+        <w:adjustRightInd w:val="0"/>
+        <w:rPr>
+          <w:rFonts w:ascii="Times New Roman" w:hAnsi="Times New Roman" w:cs="Times New Roman"/>
+          <w:color w:val="000000"/>
+          <w:u w:val="single" w:color="000000"/>
+          <w:lang w:bidi="ar-SA"/>
+        </w:rPr>
+      </w:pPr>
+      <w:r>
+        <w:rPr>
+          <w:rFonts w:ascii="Times New Roman" w:hAnsi="Times New Roman" w:cs="Times New Roman"/>
+          <w:color w:val="000000"/>
+          <w:u w:val="single" w:color="000000"/>
+          <w:lang w:bidi="ar-SA"/>
+        </w:rPr>
+        <w:t>Exceptions:</w:t>
+      </w:r>
+    </w:p>
+    <w:p>
+      <w:pPr>
+        <w:tabs>
+          <w:tab w:val="left" w:pos="1552"/>
+        </w:tabs>
+      </w:pPr>
+      <w:r>
+        <w:t xml:space="preserve">1a. User </w:t>
+      </w:r>
+      <w:r>
+        <w:t>does not have a default email application assigned on his device.</w:t>
+      </w:r>
+    </w:p>
+    <w:p>
+      <w:pPr>
+        <w:tabs>
+          <w:tab w:val="left" w:pos="1552"/>
+        </w:tabs>
+      </w:pPr>
+      <w:r>
+        <w:t xml:space="preserve">                The required email of the company will be displayed upon button click. The user can copy paste that on this preferred</w:t>
+      </w:r>
       <w:bookmarkStart w:id="0" w:name="_GoBack"/>
       <w:bookmarkEnd w:id="0"/>
+      <w:r>
+        <w:t xml:space="preserve"> email application. </w:t>
+      </w:r>
     </w:p>
     <w:sectPr>
       <w:pgSz w:w="12240" w:h="15840"/>

</xml_diff>